<commit_message>
Adds Food accomidations to the Table and adds correct file and gets rid of the link
</commit_message>
<xml_diff>
--- a/Feasibility Memo table with notes.docx
+++ b/Feasibility Memo table with notes.docx
@@ -1,6 +1,6 @@
 
 <file path=word/document.xml><?xml version="1.0" encoding="utf-8"?>
-<w:document xmlns:wpc="http://schemas.microsoft.com/office/word/2010/wordprocessingCanvas" xmlns:cx="http://schemas.microsoft.com/office/drawing/2014/chartex" xmlns:mc="http://schemas.openxmlformats.org/markup-compatibility/2006" xmlns:o="urn:schemas-microsoft-com:office:office" xmlns:r="http://schemas.openxmlformats.org/officeDocument/2006/relationships" xmlns:m="http://schemas.openxmlformats.org/officeDocument/2006/math" xmlns:v="urn:schemas-microsoft-com:vml" xmlns:wp14="http://schemas.microsoft.com/office/word/2010/wordprocessingDrawing" xmlns:wp="http://schemas.openxmlformats.org/drawingml/2006/wordprocessingDrawing" xmlns:w10="urn:schemas-microsoft-com:office:word" xmlns:w="http://schemas.openxmlformats.org/wordprocessingml/2006/main" xmlns:w14="http://schemas.microsoft.com/office/word/2010/wordml" xmlns:w15="http://schemas.microsoft.com/office/word/2012/wordml" xmlns:w16se="http://schemas.microsoft.com/office/word/2015/wordml/symex" xmlns:wpg="http://schemas.microsoft.com/office/word/2010/wordprocessingGroup" xmlns:wpi="http://schemas.microsoft.com/office/word/2010/wordprocessingInk" xmlns:wne="http://schemas.microsoft.com/office/word/2006/wordml" xmlns:wps="http://schemas.microsoft.com/office/word/2010/wordprocessingShape" mc:Ignorable="w14 w15 w16se wp14">
+<w:document xmlns:wpc="http://schemas.microsoft.com/office/word/2010/wordprocessingCanvas" xmlns:mc="http://schemas.openxmlformats.org/markup-compatibility/2006" xmlns:o="urn:schemas-microsoft-com:office:office" xmlns:r="http://schemas.openxmlformats.org/officeDocument/2006/relationships" xmlns:m="http://schemas.openxmlformats.org/officeDocument/2006/math" xmlns:v="urn:schemas-microsoft-com:vml" xmlns:wp14="http://schemas.microsoft.com/office/word/2010/wordprocessingDrawing" xmlns:wp="http://schemas.openxmlformats.org/drawingml/2006/wordprocessingDrawing" xmlns:w10="urn:schemas-microsoft-com:office:word" xmlns:w="http://schemas.openxmlformats.org/wordprocessingml/2006/main" xmlns:w14="http://schemas.microsoft.com/office/word/2010/wordml" xmlns:w15="http://schemas.microsoft.com/office/word/2012/wordml" xmlns:wpg="http://schemas.microsoft.com/office/word/2010/wordprocessingGroup" xmlns:wpi="http://schemas.microsoft.com/office/word/2010/wordprocessingInk" xmlns:wne="http://schemas.microsoft.com/office/word/2006/wordml" xmlns:wps="http://schemas.microsoft.com/office/word/2010/wordprocessingShape" mc:Ignorable="w14 w15 wp14">
   <w:body>
     <w:p>
       <w:pPr>
@@ -321,7 +321,14 @@
                 <w:sz w:val="22"/>
                 <w:szCs w:val="22"/>
               </w:rPr>
-              <w:t>9:40p.m.</w:t>
+              <w:t>6:1</w:t>
+            </w:r>
+            <w:r>
+              <w:rPr>
+                <w:sz w:val="22"/>
+                <w:szCs w:val="22"/>
+              </w:rPr>
+              <w:t>0p.m.</w:t>
             </w:r>
           </w:p>
           <w:p>
@@ -402,7 +409,14 @@
                 <w:sz w:val="22"/>
                 <w:szCs w:val="22"/>
               </w:rPr>
-              <w:t>7:50p.m.</w:t>
+              <w:t>7:59</w:t>
+            </w:r>
+            <w:r>
+              <w:rPr>
+                <w:sz w:val="22"/>
+                <w:szCs w:val="22"/>
+              </w:rPr>
+              <w:t>p.m.</w:t>
             </w:r>
           </w:p>
           <w:p>
@@ -439,7 +453,21 @@
                 <w:sz w:val="22"/>
                 <w:szCs w:val="22"/>
               </w:rPr>
-              <w:t xml:space="preserve">   </w:t>
+              <w:t xml:space="preserve"> </w:t>
+            </w:r>
+            <w:r>
+              <w:rPr>
+                <w:sz w:val="22"/>
+                <w:szCs w:val="22"/>
+              </w:rPr>
+              <w:t xml:space="preserve"> </w:t>
+            </w:r>
+            <w:r>
+              <w:rPr>
+                <w:sz w:val="22"/>
+                <w:szCs w:val="22"/>
+              </w:rPr>
+              <w:t xml:space="preserve"> </w:t>
             </w:r>
             <w:r>
               <w:rPr>
@@ -501,14 +529,7 @@
                 <w:sz w:val="22"/>
                 <w:szCs w:val="22"/>
               </w:rPr>
-              <w:t>, January 1</w:t>
-            </w:r>
-            <w:r>
-              <w:rPr>
-                <w:sz w:val="22"/>
-                <w:szCs w:val="22"/>
-              </w:rPr>
-              <w:t>1</w:t>
+              <w:t>, January 11</w:t>
             </w:r>
             <w:r>
               <w:rPr>
@@ -816,7 +837,21 @@
                 <w:sz w:val="22"/>
                 <w:szCs w:val="22"/>
               </w:rPr>
-              <w:t>Kalamazoo       3:35p.m.</w:t>
+              <w:t xml:space="preserve">Kalamazoo    </w:t>
+            </w:r>
+            <w:r>
+              <w:rPr>
+                <w:sz w:val="22"/>
+                <w:szCs w:val="22"/>
+              </w:rPr>
+              <w:t xml:space="preserve"> </w:t>
+            </w:r>
+            <w:r>
+              <w:rPr>
+                <w:sz w:val="22"/>
+                <w:szCs w:val="22"/>
+              </w:rPr>
+              <w:t xml:space="preserve">  3:35p.m.</w:t>
             </w:r>
             <w:r>
               <w:rPr>
@@ -930,14 +965,14 @@
                 <w:sz w:val="22"/>
                 <w:szCs w:val="22"/>
               </w:rPr>
-              <w:t>10:05</w:t>
-            </w:r>
-            <w:r>
-              <w:rPr>
-                <w:sz w:val="22"/>
-                <w:szCs w:val="22"/>
-              </w:rPr>
-              <w:t>a.m.</w:t>
+              <w:t xml:space="preserve"> </w:t>
+            </w:r>
+            <w:r>
+              <w:rPr>
+                <w:sz w:val="22"/>
+                <w:szCs w:val="22"/>
+              </w:rPr>
+              <w:t>10:05a.m.</w:t>
             </w:r>
           </w:p>
           <w:p>
@@ -1045,37 +1080,134 @@
                 <w:sz w:val="22"/>
                 <w:szCs w:val="22"/>
               </w:rPr>
-              <w:t xml:space="preserve">Cost                                 </w:t>
-            </w:r>
-            <w:r>
-              <w:rPr>
-                <w:sz w:val="22"/>
-                <w:szCs w:val="22"/>
-              </w:rPr>
-              <w:t xml:space="preserve">   </w:t>
-            </w:r>
-            <w:r>
-              <w:rPr>
-                <w:sz w:val="22"/>
-                <w:szCs w:val="22"/>
-              </w:rPr>
-              <w:t>$</w:t>
-            </w:r>
-            <w:r>
-              <w:rPr>
-                <w:sz w:val="22"/>
-                <w:szCs w:val="22"/>
-              </w:rPr>
-              <w:t>411.20</w:t>
-            </w:r>
-            <w:bookmarkStart w:id="0" w:name="_GoBack"/>
-            <w:bookmarkEnd w:id="0"/>
-            <w:r>
-              <w:rPr>
-                <w:sz w:val="22"/>
-                <w:szCs w:val="22"/>
-              </w:rPr>
-              <w:t>*</w:t>
+              <w:t>Cost                                    $411.20*</w:t>
+            </w:r>
+          </w:p>
+        </w:tc>
+        <w:bookmarkStart w:id="0" w:name="_GoBack"/>
+        <w:bookmarkEnd w:id="0"/>
+      </w:tr>
+      <w:tr>
+        <w:tc>
+          <w:tcPr>
+            <w:tcW w:w="1868" w:type="dxa"/>
+          </w:tcPr>
+          <w:p>
+            <w:pPr>
+              <w:jc w:val="center"/>
+              <w:rPr>
+                <w:rFonts w:ascii="Arial" w:hAnsi="Arial" w:cs="Arial"/>
+                <w:sz w:val="22"/>
+                <w:szCs w:val="22"/>
+              </w:rPr>
+            </w:pPr>
+            <w:r>
+              <w:rPr>
+                <w:rFonts w:ascii="Arial" w:hAnsi="Arial" w:cs="Arial"/>
+                <w:sz w:val="22"/>
+                <w:szCs w:val="22"/>
+              </w:rPr>
+              <w:t>Las Vegas Airport – Hotel Shuttle</w:t>
+            </w:r>
+          </w:p>
+        </w:tc>
+        <w:tc>
+          <w:tcPr>
+            <w:tcW w:w="3284" w:type="dxa"/>
+          </w:tcPr>
+          <w:p>
+            <w:pPr>
+              <w:rPr>
+                <w:sz w:val="22"/>
+                <w:szCs w:val="22"/>
+              </w:rPr>
+            </w:pPr>
+          </w:p>
+          <w:p>
+            <w:pPr>
+              <w:rPr>
+                <w:sz w:val="22"/>
+                <w:szCs w:val="22"/>
+              </w:rPr>
+            </w:pPr>
+          </w:p>
+          <w:p>
+            <w:pPr>
+              <w:rPr>
+                <w:sz w:val="22"/>
+                <w:szCs w:val="22"/>
+              </w:rPr>
+            </w:pPr>
+            <w:r>
+              <w:rPr>
+                <w:sz w:val="22"/>
+                <w:szCs w:val="22"/>
+              </w:rPr>
+              <w:t xml:space="preserve">              </w:t>
+            </w:r>
+            <w:r>
+              <w:rPr>
+                <w:sz w:val="22"/>
+                <w:szCs w:val="22"/>
+              </w:rPr>
+              <w:t xml:space="preserve">                             $10</w:t>
+            </w:r>
+            <w:r>
+              <w:rPr>
+                <w:sz w:val="22"/>
+                <w:szCs w:val="22"/>
+              </w:rPr>
+              <w:t>.00</w:t>
+            </w:r>
+          </w:p>
+        </w:tc>
+        <w:tc>
+          <w:tcPr>
+            <w:tcW w:w="3478" w:type="dxa"/>
+          </w:tcPr>
+          <w:p>
+            <w:pPr>
+              <w:rPr>
+                <w:sz w:val="22"/>
+                <w:szCs w:val="22"/>
+              </w:rPr>
+            </w:pPr>
+          </w:p>
+          <w:p>
+            <w:pPr>
+              <w:rPr>
+                <w:sz w:val="22"/>
+                <w:szCs w:val="22"/>
+              </w:rPr>
+            </w:pPr>
+          </w:p>
+          <w:p>
+            <w:pPr>
+              <w:rPr>
+                <w:sz w:val="22"/>
+                <w:szCs w:val="22"/>
+              </w:rPr>
+            </w:pPr>
+            <w:r>
+              <w:rPr>
+                <w:sz w:val="22"/>
+                <w:szCs w:val="22"/>
+              </w:rPr>
+              <w:t xml:space="preserve">                </w:t>
+            </w:r>
+            <w:r>
+              <w:rPr>
+                <w:sz w:val="22"/>
+                <w:szCs w:val="22"/>
+              </w:rPr>
+              <w:t xml:space="preserve">                             $10</w:t>
+            </w:r>
+            <w:r>
+              <w:rPr>
+                <w:sz w:val="22"/>
+                <w:szCs w:val="22"/>
+              </w:rPr>
+              <w:t>.00</w:t>
             </w:r>
           </w:p>
         </w:tc>
@@ -1087,6 +1219,7 @@
           </w:tcPr>
           <w:p>
             <w:pPr>
+              <w:jc w:val="center"/>
               <w:rPr>
                 <w:rFonts w:ascii="Arial" w:hAnsi="Arial" w:cs="Arial"/>
                 <w:sz w:val="22"/>
@@ -1099,7 +1232,15 @@
                 <w:sz w:val="22"/>
                 <w:szCs w:val="22"/>
               </w:rPr>
-              <w:t xml:space="preserve">     Car </w:t>
+              <w:t>Parking</w:t>
+            </w:r>
+            <w:r>
+              <w:rPr>
+                <w:rFonts w:ascii="Arial" w:hAnsi="Arial" w:cs="Arial"/>
+                <w:sz w:val="22"/>
+                <w:szCs w:val="22"/>
+              </w:rPr>
+              <w:t xml:space="preserve"> Kalamazoo</w:t>
             </w:r>
           </w:p>
         </w:tc>
@@ -1114,6 +1255,13 @@
                 <w:szCs w:val="22"/>
               </w:rPr>
             </w:pPr>
+            <w:r>
+              <w:rPr>
+                <w:sz w:val="22"/>
+                <w:szCs w:val="22"/>
+              </w:rPr>
+              <w:t xml:space="preserve">                                           $54.00</w:t>
+            </w:r>
           </w:p>
         </w:tc>
         <w:tc>
@@ -1127,56 +1275,13 @@
                 <w:szCs w:val="22"/>
               </w:rPr>
             </w:pPr>
-          </w:p>
-        </w:tc>
-      </w:tr>
-      <w:tr>
-        <w:tc>
-          <w:tcPr>
-            <w:tcW w:w="1868" w:type="dxa"/>
-          </w:tcPr>
-          <w:p>
-            <w:pPr>
-              <w:rPr>
-                <w:rFonts w:ascii="Arial" w:hAnsi="Arial" w:cs="Arial"/>
-                <w:sz w:val="22"/>
-                <w:szCs w:val="22"/>
-              </w:rPr>
-            </w:pPr>
-            <w:r>
-              <w:rPr>
-                <w:rFonts w:ascii="Arial" w:hAnsi="Arial" w:cs="Arial"/>
-                <w:sz w:val="22"/>
-                <w:szCs w:val="22"/>
-              </w:rPr>
-              <w:t xml:space="preserve">     Parking</w:t>
-            </w:r>
-          </w:p>
-        </w:tc>
-        <w:tc>
-          <w:tcPr>
-            <w:tcW w:w="3284" w:type="dxa"/>
-          </w:tcPr>
-          <w:p>
-            <w:pPr>
-              <w:rPr>
-                <w:sz w:val="22"/>
-                <w:szCs w:val="22"/>
-              </w:rPr>
-            </w:pPr>
-          </w:p>
-        </w:tc>
-        <w:tc>
-          <w:tcPr>
-            <w:tcW w:w="3478" w:type="dxa"/>
-          </w:tcPr>
-          <w:p>
-            <w:pPr>
-              <w:rPr>
-                <w:sz w:val="22"/>
-                <w:szCs w:val="22"/>
-              </w:rPr>
-            </w:pPr>
+            <w:r>
+              <w:rPr>
+                <w:sz w:val="22"/>
+                <w:szCs w:val="22"/>
+              </w:rPr>
+              <w:t xml:space="preserve">                                             $54.00</w:t>
+            </w:r>
           </w:p>
         </w:tc>
       </w:tr>
@@ -1212,12 +1317,21 @@
           </w:tcPr>
           <w:p>
             <w:pPr>
+              <w:jc w:val="center"/>
               <w:rPr>
                 <w:rFonts w:ascii="Arial" w:hAnsi="Arial" w:cs="Arial"/>
                 <w:sz w:val="22"/>
                 <w:szCs w:val="22"/>
               </w:rPr>
             </w:pPr>
+            <w:r>
+              <w:rPr>
+                <w:rFonts w:ascii="Arial" w:hAnsi="Arial" w:cs="Arial"/>
+                <w:sz w:val="22"/>
+                <w:szCs w:val="22"/>
+              </w:rPr>
+              <w:t>Plaza Hotel and Casino</w:t>
+            </w:r>
           </w:p>
         </w:tc>
         <w:tc>
@@ -1232,6 +1346,21 @@
               </w:rPr>
             </w:pPr>
           </w:p>
+          <w:p>
+            <w:pPr>
+              <w:rPr>
+                <w:sz w:val="22"/>
+                <w:szCs w:val="22"/>
+              </w:rPr>
+            </w:pPr>
+            <w:r>
+              <w:rPr>
+                <w:sz w:val="22"/>
+                <w:szCs w:val="22"/>
+              </w:rPr>
+              <w:t xml:space="preserve">                                          $300.00</w:t>
+            </w:r>
+          </w:p>
         </w:tc>
         <w:tc>
           <w:tcPr>
@@ -1244,6 +1373,21 @@
                 <w:szCs w:val="22"/>
               </w:rPr>
             </w:pPr>
+          </w:p>
+          <w:p>
+            <w:pPr>
+              <w:rPr>
+                <w:sz w:val="22"/>
+                <w:szCs w:val="22"/>
+              </w:rPr>
+            </w:pPr>
+            <w:r>
+              <w:rPr>
+                <w:sz w:val="22"/>
+                <w:szCs w:val="22"/>
+              </w:rPr>
+              <w:t xml:space="preserve">                                            $300.00</w:t>
+            </w:r>
           </w:p>
         </w:tc>
       </w:tr>
@@ -1332,58 +1476,51 @@
                 <w:sz w:val="22"/>
                 <w:szCs w:val="22"/>
               </w:rPr>
-              <w:t>Breakfast                             $10.00</w:t>
-            </w:r>
-          </w:p>
-          <w:p>
-            <w:pPr>
-              <w:rPr>
-                <w:sz w:val="22"/>
-                <w:szCs w:val="22"/>
-              </w:rPr>
-            </w:pPr>
-            <w:r>
-              <w:rPr>
-                <w:sz w:val="22"/>
-                <w:szCs w:val="22"/>
-              </w:rPr>
-              <w:t xml:space="preserve">Lunch </w:t>
-            </w:r>
-            <w:r>
-              <w:rPr>
-                <w:sz w:val="22"/>
-                <w:szCs w:val="22"/>
-              </w:rPr>
-              <w:t xml:space="preserve">          </w:t>
-            </w:r>
-            <w:r>
-              <w:rPr>
-                <w:sz w:val="22"/>
-                <w:szCs w:val="22"/>
-              </w:rPr>
-              <w:t xml:space="preserve"> Convention supplied</w:t>
-            </w:r>
-          </w:p>
-          <w:p>
-            <w:pPr>
-              <w:rPr>
-                <w:sz w:val="22"/>
-                <w:szCs w:val="22"/>
-              </w:rPr>
-            </w:pPr>
-            <w:r>
-              <w:rPr>
-                <w:sz w:val="22"/>
-                <w:szCs w:val="22"/>
-              </w:rPr>
-              <w:t>Dinner</w:t>
-            </w:r>
-            <w:r>
-              <w:rPr>
-                <w:sz w:val="22"/>
-                <w:szCs w:val="22"/>
-              </w:rPr>
-              <w:t xml:space="preserve">                                 $20.00</w:t>
+              <w:t xml:space="preserve">Breakfast                             </w:t>
+            </w:r>
+            <w:r>
+              <w:rPr>
+                <w:sz w:val="22"/>
+                <w:szCs w:val="22"/>
+              </w:rPr>
+              <w:t>N.A.</w:t>
+            </w:r>
+          </w:p>
+          <w:p>
+            <w:pPr>
+              <w:rPr>
+                <w:sz w:val="22"/>
+                <w:szCs w:val="22"/>
+              </w:rPr>
+            </w:pPr>
+            <w:r>
+              <w:rPr>
+                <w:sz w:val="22"/>
+                <w:szCs w:val="22"/>
+              </w:rPr>
+              <w:t xml:space="preserve">Lunch            </w:t>
+            </w:r>
+            <w:r>
+              <w:rPr>
+                <w:sz w:val="22"/>
+                <w:szCs w:val="22"/>
+              </w:rPr>
+              <w:t xml:space="preserve">                      N.A.</w:t>
+            </w:r>
+          </w:p>
+          <w:p>
+            <w:pPr>
+              <w:rPr>
+                <w:sz w:val="22"/>
+                <w:szCs w:val="22"/>
+              </w:rPr>
+            </w:pPr>
+            <w:r>
+              <w:rPr>
+                <w:sz w:val="22"/>
+                <w:szCs w:val="22"/>
+              </w:rPr>
+              <w:t>Dinner                                 $20.00</w:t>
             </w:r>
           </w:p>
         </w:tc>
@@ -1428,29 +1565,29 @@
                 <w:sz w:val="22"/>
                 <w:szCs w:val="22"/>
               </w:rPr>
-              <w:t xml:space="preserve">Breakfast                               </w:t>
-            </w:r>
-            <w:r>
-              <w:rPr>
-                <w:sz w:val="22"/>
-                <w:szCs w:val="22"/>
-              </w:rPr>
-              <w:t xml:space="preserve">   N.A.</w:t>
-            </w:r>
-          </w:p>
-          <w:p>
-            <w:pPr>
-              <w:rPr>
-                <w:sz w:val="22"/>
-                <w:szCs w:val="22"/>
-              </w:rPr>
-            </w:pPr>
-            <w:r>
-              <w:rPr>
-                <w:sz w:val="22"/>
-                <w:szCs w:val="22"/>
-              </w:rPr>
-              <w:t>Lunch              Convention supplied</w:t>
+              <w:t>Breakfast                               N.A.</w:t>
+            </w:r>
+          </w:p>
+          <w:p>
+            <w:pPr>
+              <w:rPr>
+                <w:sz w:val="22"/>
+                <w:szCs w:val="22"/>
+              </w:rPr>
+            </w:pPr>
+            <w:r>
+              <w:rPr>
+                <w:sz w:val="22"/>
+                <w:szCs w:val="22"/>
+              </w:rPr>
+              <w:t xml:space="preserve">Lunch              </w:t>
+            </w:r>
+            <w:r>
+              <w:rPr>
+                <w:sz w:val="22"/>
+                <w:szCs w:val="22"/>
+              </w:rPr>
+              <w:t xml:space="preserve">                      N.A.</w:t>
             </w:r>
           </w:p>
           <w:p>
@@ -1495,11 +1632,78 @@
           </w:tcPr>
           <w:p>
             <w:pPr>
-              <w:rPr>
-                <w:sz w:val="22"/>
-                <w:szCs w:val="22"/>
-              </w:rPr>
-            </w:pPr>
+              <w:jc w:val="center"/>
+              <w:rPr>
+                <w:sz w:val="22"/>
+                <w:szCs w:val="22"/>
+              </w:rPr>
+            </w:pPr>
+            <w:r>
+              <w:rPr>
+                <w:sz w:val="22"/>
+                <w:szCs w:val="22"/>
+              </w:rPr>
+              <w:t>Thursday</w:t>
+            </w:r>
+          </w:p>
+          <w:p>
+            <w:pPr>
+              <w:rPr>
+                <w:sz w:val="22"/>
+                <w:szCs w:val="22"/>
+              </w:rPr>
+            </w:pPr>
+            <w:r>
+              <w:rPr>
+                <w:sz w:val="22"/>
+                <w:szCs w:val="22"/>
+              </w:rPr>
+              <w:t xml:space="preserve">Breakfast                             </w:t>
+            </w:r>
+            <w:r>
+              <w:rPr>
+                <w:sz w:val="22"/>
+                <w:szCs w:val="22"/>
+              </w:rPr>
+              <w:t>$10.00</w:t>
+            </w:r>
+          </w:p>
+          <w:p>
+            <w:pPr>
+              <w:rPr>
+                <w:sz w:val="22"/>
+                <w:szCs w:val="22"/>
+              </w:rPr>
+            </w:pPr>
+            <w:r>
+              <w:rPr>
+                <w:sz w:val="22"/>
+                <w:szCs w:val="22"/>
+              </w:rPr>
+              <w:t xml:space="preserve">Lunch </w:t>
+            </w:r>
+            <w:r>
+              <w:rPr>
+                <w:sz w:val="22"/>
+                <w:szCs w:val="22"/>
+              </w:rPr>
+              <w:t xml:space="preserve">          Convention Supplied</w:t>
+            </w:r>
+          </w:p>
+          <w:p>
+            <w:pPr>
+              <w:rPr>
+                <w:sz w:val="22"/>
+                <w:szCs w:val="22"/>
+              </w:rPr>
+            </w:pPr>
+            <w:r>
+              <w:rPr>
+                <w:sz w:val="22"/>
+                <w:szCs w:val="22"/>
+              </w:rPr>
+              <w:t>Dinner                                 $20.00</w:t>
+            </w:r>
           </w:p>
         </w:tc>
         <w:tc>
@@ -1508,11 +1712,112 @@
           </w:tcPr>
           <w:p>
             <w:pPr>
-              <w:rPr>
-                <w:sz w:val="22"/>
-                <w:szCs w:val="22"/>
-              </w:rPr>
-            </w:pPr>
+              <w:jc w:val="center"/>
+              <w:rPr>
+                <w:sz w:val="22"/>
+                <w:szCs w:val="22"/>
+              </w:rPr>
+            </w:pPr>
+            <w:r>
+              <w:rPr>
+                <w:sz w:val="22"/>
+                <w:szCs w:val="22"/>
+              </w:rPr>
+              <w:t>Thursday</w:t>
+            </w:r>
+          </w:p>
+          <w:p>
+            <w:pPr>
+              <w:rPr>
+                <w:sz w:val="22"/>
+                <w:szCs w:val="22"/>
+              </w:rPr>
+            </w:pPr>
+            <w:r>
+              <w:rPr>
+                <w:sz w:val="22"/>
+                <w:szCs w:val="22"/>
+              </w:rPr>
+              <w:t xml:space="preserve">Breakfast         </w:t>
+            </w:r>
+            <w:r>
+              <w:rPr>
+                <w:sz w:val="22"/>
+                <w:szCs w:val="22"/>
+              </w:rPr>
+              <w:t xml:space="preserve">       </w:t>
+            </w:r>
+            <w:r>
+              <w:rPr>
+                <w:sz w:val="22"/>
+                <w:szCs w:val="22"/>
+              </w:rPr>
+              <w:t xml:space="preserve">               </w:t>
+            </w:r>
+            <w:r>
+              <w:rPr>
+                <w:sz w:val="22"/>
+                <w:szCs w:val="22"/>
+              </w:rPr>
+              <w:t>$10.00</w:t>
+            </w:r>
+          </w:p>
+          <w:p>
+            <w:pPr>
+              <w:rPr>
+                <w:sz w:val="22"/>
+                <w:szCs w:val="22"/>
+              </w:rPr>
+            </w:pPr>
+            <w:r>
+              <w:rPr>
+                <w:sz w:val="22"/>
+                <w:szCs w:val="22"/>
+              </w:rPr>
+              <w:t xml:space="preserve">Lunch            </w:t>
+            </w:r>
+            <w:r>
+              <w:rPr>
+                <w:sz w:val="22"/>
+                <w:szCs w:val="22"/>
+              </w:rPr>
+              <w:t xml:space="preserve">  </w:t>
+            </w:r>
+            <w:r>
+              <w:rPr>
+                <w:sz w:val="22"/>
+                <w:szCs w:val="22"/>
+              </w:rPr>
+              <w:t xml:space="preserve"> Convention Supplied</w:t>
+            </w:r>
+            <w:r>
+              <w:rPr>
+                <w:sz w:val="22"/>
+                <w:szCs w:val="22"/>
+              </w:rPr>
+              <w:t xml:space="preserve"> </w:t>
+            </w:r>
+            <w:r>
+              <w:rPr>
+                <w:sz w:val="22"/>
+                <w:szCs w:val="22"/>
+              </w:rPr>
+              <w:t xml:space="preserve">Dinner                    </w:t>
+            </w:r>
+            <w:r>
+              <w:rPr>
+                <w:sz w:val="22"/>
+                <w:szCs w:val="22"/>
+              </w:rPr>
+              <w:t xml:space="preserve">  </w:t>
+            </w:r>
+            <w:r>
+              <w:rPr>
+                <w:sz w:val="22"/>
+                <w:szCs w:val="22"/>
+              </w:rPr>
+              <w:t xml:space="preserve">             $20.00</w:t>
+            </w:r>
           </w:p>
         </w:tc>
       </w:tr>
@@ -1541,11 +1846,87 @@
           </w:tcPr>
           <w:p>
             <w:pPr>
-              <w:rPr>
-                <w:sz w:val="22"/>
-                <w:szCs w:val="22"/>
-              </w:rPr>
-            </w:pPr>
+              <w:jc w:val="center"/>
+              <w:rPr>
+                <w:sz w:val="22"/>
+                <w:szCs w:val="22"/>
+              </w:rPr>
+            </w:pPr>
+            <w:r>
+              <w:rPr>
+                <w:sz w:val="22"/>
+                <w:szCs w:val="22"/>
+              </w:rPr>
+              <w:t xml:space="preserve">Friday </w:t>
+            </w:r>
+          </w:p>
+          <w:p>
+            <w:pPr>
+              <w:rPr>
+                <w:sz w:val="22"/>
+                <w:szCs w:val="22"/>
+              </w:rPr>
+            </w:pPr>
+          </w:p>
+          <w:p>
+            <w:pPr>
+              <w:rPr>
+                <w:sz w:val="22"/>
+                <w:szCs w:val="22"/>
+              </w:rPr>
+            </w:pPr>
+            <w:r>
+              <w:rPr>
+                <w:sz w:val="22"/>
+                <w:szCs w:val="22"/>
+              </w:rPr>
+              <w:t>Breakfast                             $10.00</w:t>
+            </w:r>
+          </w:p>
+          <w:p>
+            <w:pPr>
+              <w:rPr>
+                <w:sz w:val="22"/>
+                <w:szCs w:val="22"/>
+              </w:rPr>
+            </w:pPr>
+            <w:r>
+              <w:rPr>
+                <w:sz w:val="22"/>
+                <w:szCs w:val="22"/>
+              </w:rPr>
+              <w:lastRenderedPageBreak/>
+              <w:t>Lunch           Convention Supplied</w:t>
+            </w:r>
+          </w:p>
+          <w:p>
+            <w:pPr>
+              <w:rPr>
+                <w:sz w:val="22"/>
+                <w:szCs w:val="22"/>
+              </w:rPr>
+            </w:pPr>
+            <w:r>
+              <w:rPr>
+                <w:sz w:val="22"/>
+                <w:szCs w:val="22"/>
+              </w:rPr>
+              <w:t xml:space="preserve">Dinner         </w:t>
+            </w:r>
+            <w:r>
+              <w:rPr>
+                <w:sz w:val="22"/>
+                <w:szCs w:val="22"/>
+              </w:rPr>
+              <w:t xml:space="preserve"> </w:t>
+            </w:r>
+            <w:r>
+              <w:rPr>
+                <w:sz w:val="22"/>
+                <w:szCs w:val="22"/>
+              </w:rPr>
+              <w:t>Convention Supplied</w:t>
+            </w:r>
           </w:p>
         </w:tc>
         <w:tc>
@@ -1554,11 +1935,73 @@
           </w:tcPr>
           <w:p>
             <w:pPr>
-              <w:rPr>
-                <w:sz w:val="22"/>
-                <w:szCs w:val="22"/>
-              </w:rPr>
-            </w:pPr>
+              <w:jc w:val="center"/>
+              <w:rPr>
+                <w:sz w:val="22"/>
+                <w:szCs w:val="22"/>
+              </w:rPr>
+            </w:pPr>
+            <w:r>
+              <w:rPr>
+                <w:sz w:val="22"/>
+                <w:szCs w:val="22"/>
+              </w:rPr>
+              <w:lastRenderedPageBreak/>
+              <w:t xml:space="preserve">Friday </w:t>
+            </w:r>
+          </w:p>
+          <w:p>
+            <w:pPr>
+              <w:rPr>
+                <w:sz w:val="22"/>
+                <w:szCs w:val="22"/>
+              </w:rPr>
+            </w:pPr>
+          </w:p>
+          <w:p>
+            <w:pPr>
+              <w:rPr>
+                <w:sz w:val="22"/>
+                <w:szCs w:val="22"/>
+              </w:rPr>
+            </w:pPr>
+            <w:r>
+              <w:rPr>
+                <w:sz w:val="22"/>
+                <w:szCs w:val="22"/>
+              </w:rPr>
+              <w:t>Breakfast                               $10.00</w:t>
+            </w:r>
+          </w:p>
+          <w:p>
+            <w:pPr>
+              <w:rPr>
+                <w:sz w:val="22"/>
+                <w:szCs w:val="22"/>
+              </w:rPr>
+            </w:pPr>
+            <w:r>
+              <w:rPr>
+                <w:sz w:val="22"/>
+                <w:szCs w:val="22"/>
+              </w:rPr>
+              <w:lastRenderedPageBreak/>
+              <w:t xml:space="preserve">Lunch               Convention Supplied Dinner              </w:t>
+            </w:r>
+            <w:r>
+              <w:rPr>
+                <w:sz w:val="22"/>
+                <w:szCs w:val="22"/>
+              </w:rPr>
+              <w:t>Convention Supplied</w:t>
+            </w:r>
+            <w:r>
+              <w:rPr>
+                <w:sz w:val="22"/>
+                <w:szCs w:val="22"/>
+              </w:rPr>
+              <w:t xml:space="preserve">                     </w:t>
+            </w:r>
           </w:p>
         </w:tc>
       </w:tr>
@@ -1587,11 +2030,80 @@
           </w:tcPr>
           <w:p>
             <w:pPr>
-              <w:rPr>
-                <w:sz w:val="22"/>
-                <w:szCs w:val="22"/>
-              </w:rPr>
-            </w:pPr>
+              <w:jc w:val="center"/>
+              <w:rPr>
+                <w:sz w:val="22"/>
+                <w:szCs w:val="22"/>
+              </w:rPr>
+            </w:pPr>
+            <w:r>
+              <w:rPr>
+                <w:sz w:val="22"/>
+                <w:szCs w:val="22"/>
+              </w:rPr>
+              <w:t>Saturday</w:t>
+            </w:r>
+          </w:p>
+          <w:p>
+            <w:pPr>
+              <w:jc w:val="center"/>
+              <w:rPr>
+                <w:sz w:val="22"/>
+                <w:szCs w:val="22"/>
+              </w:rPr>
+            </w:pPr>
+          </w:p>
+          <w:p>
+            <w:pPr>
+              <w:rPr>
+                <w:sz w:val="22"/>
+                <w:szCs w:val="22"/>
+              </w:rPr>
+            </w:pPr>
+            <w:r>
+              <w:rPr>
+                <w:sz w:val="22"/>
+                <w:szCs w:val="22"/>
+              </w:rPr>
+              <w:t>Breakf</w:t>
+            </w:r>
+            <w:r>
+              <w:rPr>
+                <w:sz w:val="22"/>
+                <w:szCs w:val="22"/>
+              </w:rPr>
+              <w:t>ast      Convention Supplied</w:t>
+            </w:r>
+          </w:p>
+          <w:p>
+            <w:pPr>
+              <w:rPr>
+                <w:sz w:val="22"/>
+                <w:szCs w:val="22"/>
+              </w:rPr>
+            </w:pPr>
+            <w:r>
+              <w:rPr>
+                <w:sz w:val="22"/>
+                <w:szCs w:val="22"/>
+              </w:rPr>
+              <w:t>Lunch           Convention Supplied</w:t>
+            </w:r>
+          </w:p>
+          <w:p>
+            <w:pPr>
+              <w:rPr>
+                <w:sz w:val="22"/>
+                <w:szCs w:val="22"/>
+              </w:rPr>
+            </w:pPr>
+            <w:r>
+              <w:rPr>
+                <w:sz w:val="22"/>
+                <w:szCs w:val="22"/>
+              </w:rPr>
+              <w:t>Dinner          Convention Supplied</w:t>
+            </w:r>
           </w:p>
         </w:tc>
         <w:tc>
@@ -1600,11 +2112,59 @@
           </w:tcPr>
           <w:p>
             <w:pPr>
-              <w:rPr>
-                <w:sz w:val="22"/>
-                <w:szCs w:val="22"/>
-              </w:rPr>
-            </w:pPr>
+              <w:jc w:val="center"/>
+              <w:rPr>
+                <w:sz w:val="22"/>
+                <w:szCs w:val="22"/>
+              </w:rPr>
+            </w:pPr>
+            <w:r>
+              <w:rPr>
+                <w:sz w:val="22"/>
+                <w:szCs w:val="22"/>
+              </w:rPr>
+              <w:t>Saturday</w:t>
+            </w:r>
+          </w:p>
+          <w:p>
+            <w:pPr>
+              <w:jc w:val="center"/>
+              <w:rPr>
+                <w:sz w:val="22"/>
+                <w:szCs w:val="22"/>
+              </w:rPr>
+            </w:pPr>
+          </w:p>
+          <w:p>
+            <w:pPr>
+              <w:rPr>
+                <w:sz w:val="22"/>
+                <w:szCs w:val="22"/>
+              </w:rPr>
+            </w:pPr>
+            <w:r>
+              <w:rPr>
+                <w:sz w:val="22"/>
+                <w:szCs w:val="22"/>
+              </w:rPr>
+              <w:t xml:space="preserve">Breakfast          Convention Supplied                     </w:t>
+            </w:r>
+          </w:p>
+          <w:p>
+            <w:pPr>
+              <w:jc w:val="center"/>
+              <w:rPr>
+                <w:sz w:val="22"/>
+                <w:szCs w:val="22"/>
+              </w:rPr>
+            </w:pPr>
+            <w:r>
+              <w:rPr>
+                <w:sz w:val="22"/>
+                <w:szCs w:val="22"/>
+              </w:rPr>
+              <w:t xml:space="preserve">Lunch               Convention Supplied Dinner              Convention Supplied                     </w:t>
+            </w:r>
           </w:p>
         </w:tc>
       </w:tr>
@@ -1633,11 +2193,73 @@
           </w:tcPr>
           <w:p>
             <w:pPr>
-              <w:rPr>
-                <w:sz w:val="22"/>
-                <w:szCs w:val="22"/>
-              </w:rPr>
-            </w:pPr>
+              <w:jc w:val="center"/>
+              <w:rPr>
+                <w:sz w:val="22"/>
+                <w:szCs w:val="22"/>
+              </w:rPr>
+            </w:pPr>
+            <w:r>
+              <w:rPr>
+                <w:sz w:val="22"/>
+                <w:szCs w:val="22"/>
+              </w:rPr>
+              <w:t>Sunday</w:t>
+            </w:r>
+          </w:p>
+          <w:p>
+            <w:pPr>
+              <w:jc w:val="center"/>
+              <w:rPr>
+                <w:sz w:val="22"/>
+                <w:szCs w:val="22"/>
+              </w:rPr>
+            </w:pPr>
+          </w:p>
+          <w:p>
+            <w:pPr>
+              <w:rPr>
+                <w:sz w:val="22"/>
+                <w:szCs w:val="22"/>
+              </w:rPr>
+            </w:pPr>
+            <w:r>
+              <w:rPr>
+                <w:sz w:val="22"/>
+                <w:szCs w:val="22"/>
+              </w:rPr>
+              <w:t>Breakfast                             $10.00</w:t>
+            </w:r>
+          </w:p>
+          <w:p>
+            <w:pPr>
+              <w:rPr>
+                <w:sz w:val="22"/>
+                <w:szCs w:val="22"/>
+              </w:rPr>
+            </w:pPr>
+            <w:r>
+              <w:rPr>
+                <w:sz w:val="22"/>
+                <w:szCs w:val="22"/>
+              </w:rPr>
+              <w:t>Lunch           Convention Supplied</w:t>
+            </w:r>
+          </w:p>
+          <w:p>
+            <w:pPr>
+              <w:rPr>
+                <w:sz w:val="22"/>
+                <w:szCs w:val="22"/>
+              </w:rPr>
+            </w:pPr>
+            <w:r>
+              <w:rPr>
+                <w:sz w:val="22"/>
+                <w:szCs w:val="22"/>
+              </w:rPr>
+              <w:t>Dinner                                 $20.00</w:t>
+            </w:r>
           </w:p>
         </w:tc>
         <w:tc>
@@ -1646,11 +2268,57 @@
           </w:tcPr>
           <w:p>
             <w:pPr>
-              <w:rPr>
-                <w:sz w:val="22"/>
-                <w:szCs w:val="22"/>
-              </w:rPr>
-            </w:pPr>
+              <w:jc w:val="center"/>
+              <w:rPr>
+                <w:sz w:val="22"/>
+                <w:szCs w:val="22"/>
+              </w:rPr>
+            </w:pPr>
+            <w:r>
+              <w:rPr>
+                <w:sz w:val="22"/>
+                <w:szCs w:val="22"/>
+              </w:rPr>
+              <w:t>Sunday</w:t>
+            </w:r>
+          </w:p>
+          <w:p>
+            <w:pPr>
+              <w:rPr>
+                <w:sz w:val="22"/>
+                <w:szCs w:val="22"/>
+              </w:rPr>
+            </w:pPr>
+          </w:p>
+          <w:p>
+            <w:pPr>
+              <w:rPr>
+                <w:sz w:val="22"/>
+                <w:szCs w:val="22"/>
+              </w:rPr>
+            </w:pPr>
+            <w:r>
+              <w:rPr>
+                <w:sz w:val="22"/>
+                <w:szCs w:val="22"/>
+              </w:rPr>
+              <w:t>Breakfast                               $10.00</w:t>
+            </w:r>
+          </w:p>
+          <w:p>
+            <w:pPr>
+              <w:rPr>
+                <w:sz w:val="22"/>
+                <w:szCs w:val="22"/>
+              </w:rPr>
+            </w:pPr>
+            <w:r>
+              <w:rPr>
+                <w:sz w:val="22"/>
+                <w:szCs w:val="22"/>
+              </w:rPr>
+              <w:t>Lunch               Convention Supplied Dinner                                   $20.00</w:t>
+            </w:r>
           </w:p>
         </w:tc>
       </w:tr>
@@ -1679,11 +2347,87 @@
           </w:tcPr>
           <w:p>
             <w:pPr>
-              <w:rPr>
-                <w:sz w:val="22"/>
-                <w:szCs w:val="22"/>
-              </w:rPr>
-            </w:pPr>
+              <w:jc w:val="center"/>
+              <w:rPr>
+                <w:sz w:val="22"/>
+                <w:szCs w:val="22"/>
+              </w:rPr>
+            </w:pPr>
+            <w:r>
+              <w:rPr>
+                <w:sz w:val="22"/>
+                <w:szCs w:val="22"/>
+              </w:rPr>
+              <w:t>Monday</w:t>
+            </w:r>
+          </w:p>
+          <w:p>
+            <w:pPr>
+              <w:jc w:val="center"/>
+              <w:rPr>
+                <w:sz w:val="22"/>
+                <w:szCs w:val="22"/>
+              </w:rPr>
+            </w:pPr>
+          </w:p>
+          <w:p>
+            <w:pPr>
+              <w:rPr>
+                <w:sz w:val="22"/>
+                <w:szCs w:val="22"/>
+              </w:rPr>
+            </w:pPr>
+            <w:r>
+              <w:rPr>
+                <w:sz w:val="22"/>
+                <w:szCs w:val="22"/>
+              </w:rPr>
+              <w:t>Breakfast                             $10.00</w:t>
+            </w:r>
+          </w:p>
+          <w:p>
+            <w:pPr>
+              <w:rPr>
+                <w:sz w:val="22"/>
+                <w:szCs w:val="22"/>
+              </w:rPr>
+            </w:pPr>
+            <w:r>
+              <w:rPr>
+                <w:sz w:val="22"/>
+                <w:szCs w:val="22"/>
+              </w:rPr>
+              <w:t xml:space="preserve">Lunch           </w:t>
+            </w:r>
+            <w:r>
+              <w:rPr>
+                <w:sz w:val="22"/>
+                <w:szCs w:val="22"/>
+              </w:rPr>
+              <w:t xml:space="preserve">                       $15.00</w:t>
+            </w:r>
+          </w:p>
+          <w:p>
+            <w:pPr>
+              <w:rPr>
+                <w:sz w:val="22"/>
+                <w:szCs w:val="22"/>
+              </w:rPr>
+            </w:pPr>
+            <w:r>
+              <w:rPr>
+                <w:sz w:val="22"/>
+                <w:szCs w:val="22"/>
+              </w:rPr>
+              <w:t xml:space="preserve">Dinner                                 </w:t>
+            </w:r>
+            <w:r>
+              <w:rPr>
+                <w:sz w:val="22"/>
+                <w:szCs w:val="22"/>
+              </w:rPr>
+              <w:t>N.A.</w:t>
+            </w:r>
           </w:p>
         </w:tc>
         <w:tc>
@@ -1692,57 +2436,79 @@
           </w:tcPr>
           <w:p>
             <w:pPr>
-              <w:rPr>
-                <w:sz w:val="22"/>
-                <w:szCs w:val="22"/>
-              </w:rPr>
-            </w:pPr>
-          </w:p>
-        </w:tc>
-      </w:tr>
-      <w:tr>
-        <w:trPr>
-          <w:trHeight w:val="30"/>
-        </w:trPr>
-        <w:tc>
-          <w:tcPr>
-            <w:tcW w:w="1868" w:type="dxa"/>
-            <w:vMerge/>
-          </w:tcPr>
-          <w:p>
-            <w:pPr>
-              <w:rPr>
-                <w:rFonts w:ascii="Arial" w:hAnsi="Arial" w:cs="Arial"/>
-                <w:sz w:val="22"/>
-                <w:szCs w:val="22"/>
-              </w:rPr>
-            </w:pPr>
-          </w:p>
-        </w:tc>
-        <w:tc>
-          <w:tcPr>
-            <w:tcW w:w="3284" w:type="dxa"/>
-          </w:tcPr>
-          <w:p>
-            <w:pPr>
-              <w:rPr>
-                <w:sz w:val="22"/>
-                <w:szCs w:val="22"/>
-              </w:rPr>
-            </w:pPr>
-          </w:p>
-        </w:tc>
-        <w:tc>
-          <w:tcPr>
-            <w:tcW w:w="3478" w:type="dxa"/>
-          </w:tcPr>
-          <w:p>
-            <w:pPr>
-              <w:rPr>
-                <w:sz w:val="22"/>
-                <w:szCs w:val="22"/>
-              </w:rPr>
-            </w:pPr>
+              <w:jc w:val="center"/>
+              <w:rPr>
+                <w:sz w:val="22"/>
+                <w:szCs w:val="22"/>
+              </w:rPr>
+            </w:pPr>
+            <w:r>
+              <w:rPr>
+                <w:sz w:val="22"/>
+                <w:szCs w:val="22"/>
+              </w:rPr>
+              <w:t>Monday</w:t>
+            </w:r>
+          </w:p>
+          <w:p>
+            <w:pPr>
+              <w:rPr>
+                <w:sz w:val="22"/>
+                <w:szCs w:val="22"/>
+              </w:rPr>
+            </w:pPr>
+          </w:p>
+          <w:p>
+            <w:pPr>
+              <w:rPr>
+                <w:sz w:val="22"/>
+                <w:szCs w:val="22"/>
+              </w:rPr>
+            </w:pPr>
+            <w:r>
+              <w:rPr>
+                <w:sz w:val="22"/>
+                <w:szCs w:val="22"/>
+              </w:rPr>
+              <w:t>Breakfast                               $10.00</w:t>
+            </w:r>
+          </w:p>
+          <w:p>
+            <w:pPr>
+              <w:rPr>
+                <w:sz w:val="22"/>
+                <w:szCs w:val="22"/>
+              </w:rPr>
+            </w:pPr>
+            <w:r>
+              <w:rPr>
+                <w:sz w:val="22"/>
+                <w:szCs w:val="22"/>
+              </w:rPr>
+              <w:t xml:space="preserve">Lunch               </w:t>
+            </w:r>
+            <w:r>
+              <w:rPr>
+                <w:sz w:val="22"/>
+                <w:szCs w:val="22"/>
+              </w:rPr>
+              <w:t xml:space="preserve">                     $15.00</w:t>
+            </w:r>
+          </w:p>
+          <w:p>
+            <w:pPr>
+              <w:rPr>
+                <w:sz w:val="22"/>
+                <w:szCs w:val="22"/>
+              </w:rPr>
+            </w:pPr>
+            <w:r>
+              <w:rPr>
+                <w:sz w:val="22"/>
+                <w:szCs w:val="22"/>
+              </w:rPr>
+              <w:t>Dinner                                   $20.00</w:t>
+            </w:r>
           </w:p>
         </w:tc>
       </w:tr>
@@ -2278,7 +3044,7 @@
 </file>
 
 <file path=word/numbering.xml><?xml version="1.0" encoding="utf-8"?>
-<w:numbering xmlns:wpc="http://schemas.microsoft.com/office/word/2010/wordprocessingCanvas" xmlns:cx="http://schemas.microsoft.com/office/drawing/2014/chartex" xmlns:mc="http://schemas.openxmlformats.org/markup-compatibility/2006" xmlns:o="urn:schemas-microsoft-com:office:office" xmlns:r="http://schemas.openxmlformats.org/officeDocument/2006/relationships" xmlns:m="http://schemas.openxmlformats.org/officeDocument/2006/math" xmlns:v="urn:schemas-microsoft-com:vml" xmlns:wp14="http://schemas.microsoft.com/office/word/2010/wordprocessingDrawing" xmlns:wp="http://schemas.openxmlformats.org/drawingml/2006/wordprocessingDrawing" xmlns:w10="urn:schemas-microsoft-com:office:word" xmlns:w="http://schemas.openxmlformats.org/wordprocessingml/2006/main" xmlns:w14="http://schemas.microsoft.com/office/word/2010/wordml" xmlns:w15="http://schemas.microsoft.com/office/word/2012/wordml" xmlns:w16se="http://schemas.microsoft.com/office/word/2015/wordml/symex" xmlns:wpg="http://schemas.microsoft.com/office/word/2010/wordprocessingGroup" xmlns:wpi="http://schemas.microsoft.com/office/word/2010/wordprocessingInk" xmlns:wne="http://schemas.microsoft.com/office/word/2006/wordml" xmlns:wps="http://schemas.microsoft.com/office/word/2010/wordprocessingShape" mc:Ignorable="w14 w15 w16se wp14">
+<w:numbering xmlns:wpc="http://schemas.microsoft.com/office/word/2010/wordprocessingCanvas" xmlns:mc="http://schemas.openxmlformats.org/markup-compatibility/2006" xmlns:o="urn:schemas-microsoft-com:office:office" xmlns:r="http://schemas.openxmlformats.org/officeDocument/2006/relationships" xmlns:m="http://schemas.openxmlformats.org/officeDocument/2006/math" xmlns:v="urn:schemas-microsoft-com:vml" xmlns:wp14="http://schemas.microsoft.com/office/word/2010/wordprocessingDrawing" xmlns:wp="http://schemas.openxmlformats.org/drawingml/2006/wordprocessingDrawing" xmlns:w10="urn:schemas-microsoft-com:office:word" xmlns:w="http://schemas.openxmlformats.org/wordprocessingml/2006/main" xmlns:w14="http://schemas.microsoft.com/office/word/2010/wordml" xmlns:w15="http://schemas.microsoft.com/office/word/2012/wordml" xmlns:wpg="http://schemas.microsoft.com/office/word/2010/wordprocessingGroup" xmlns:wpi="http://schemas.microsoft.com/office/word/2010/wordprocessingInk" xmlns:wne="http://schemas.microsoft.com/office/word/2006/wordml" xmlns:wps="http://schemas.microsoft.com/office/word/2010/wordprocessingShape" mc:Ignorable="w14 w15 wp14">
   <w:abstractNum w:abstractNumId="0" w15:restartNumberingAfterBreak="0">
     <w:nsid w:val="02425D1F"/>
     <w:multiLevelType w:val="hybridMultilevel"/>
@@ -4519,7 +5285,7 @@
 </file>
 
 <file path=word/styles.xml><?xml version="1.0" encoding="utf-8"?>
-<w:styles xmlns:mc="http://schemas.openxmlformats.org/markup-compatibility/2006" xmlns:r="http://schemas.openxmlformats.org/officeDocument/2006/relationships" xmlns:w="http://schemas.openxmlformats.org/wordprocessingml/2006/main" xmlns:w14="http://schemas.microsoft.com/office/word/2010/wordml" xmlns:w15="http://schemas.microsoft.com/office/word/2012/wordml" xmlns:w16se="http://schemas.microsoft.com/office/word/2015/wordml/symex" mc:Ignorable="w14 w15 w16se">
+<w:styles xmlns:mc="http://schemas.openxmlformats.org/markup-compatibility/2006" xmlns:r="http://schemas.openxmlformats.org/officeDocument/2006/relationships" xmlns:w="http://schemas.openxmlformats.org/wordprocessingml/2006/main" xmlns:w14="http://schemas.microsoft.com/office/word/2010/wordml" xmlns:w15="http://schemas.microsoft.com/office/word/2012/wordml" mc:Ignorable="w14 w15">
   <w:docDefaults>
     <w:rPrDefault>
       <w:rPr>
@@ -5406,7 +6172,7 @@
 </file>
 
 <file path=customXml/itemProps1.xml><?xml version="1.0" encoding="utf-8"?>
-<ds:datastoreItem xmlns:ds="http://schemas.openxmlformats.org/officeDocument/2006/customXml" ds:itemID="{F0C03129-5B5D-41BE-A74A-5EC88F577EB0}">
+<ds:datastoreItem xmlns:ds="http://schemas.openxmlformats.org/officeDocument/2006/customXml" ds:itemID="{D35678FB-4978-4F25-A1EA-96C0FF2643C2}">
   <ds:schemaRefs>
     <ds:schemaRef ds:uri="http://schemas.openxmlformats.org/officeDocument/2006/bibliography"/>
   </ds:schemaRefs>

</xml_diff>

<commit_message>
Adds corrections sugested by Bill
</commit_message>
<xml_diff>
--- a/Feasibility Memo table with notes.docx
+++ b/Feasibility Memo table with notes.docx
@@ -1,40 +1,7 @@
 
 <file path=word/document.xml><?xml version="1.0" encoding="utf-8"?>
-<w:document xmlns:wpc="http://schemas.microsoft.com/office/word/2010/wordprocessingCanvas" xmlns:mc="http://schemas.openxmlformats.org/markup-compatibility/2006" xmlns:o="urn:schemas-microsoft-com:office:office" xmlns:r="http://schemas.openxmlformats.org/officeDocument/2006/relationships" xmlns:m="http://schemas.openxmlformats.org/officeDocument/2006/math" xmlns:v="urn:schemas-microsoft-com:vml" xmlns:wp14="http://schemas.microsoft.com/office/word/2010/wordprocessingDrawing" xmlns:wp="http://schemas.openxmlformats.org/drawingml/2006/wordprocessingDrawing" xmlns:w10="urn:schemas-microsoft-com:office:word" xmlns:w="http://schemas.openxmlformats.org/wordprocessingml/2006/main" xmlns:w14="http://schemas.microsoft.com/office/word/2010/wordml" xmlns:w15="http://schemas.microsoft.com/office/word/2012/wordml" xmlns:wpg="http://schemas.microsoft.com/office/word/2010/wordprocessingGroup" xmlns:wpi="http://schemas.microsoft.com/office/word/2010/wordprocessingInk" xmlns:wne="http://schemas.microsoft.com/office/word/2006/wordml" xmlns:wps="http://schemas.microsoft.com/office/word/2010/wordprocessingShape" mc:Ignorable="w14 w15 wp14">
+<w:document xmlns:wpc="http://schemas.microsoft.com/office/word/2010/wordprocessingCanvas" xmlns:cx="http://schemas.microsoft.com/office/drawing/2014/chartex" xmlns:mc="http://schemas.openxmlformats.org/markup-compatibility/2006" xmlns:o="urn:schemas-microsoft-com:office:office" xmlns:r="http://schemas.openxmlformats.org/officeDocument/2006/relationships" xmlns:m="http://schemas.openxmlformats.org/officeDocument/2006/math" xmlns:v="urn:schemas-microsoft-com:vml" xmlns:wp14="http://schemas.microsoft.com/office/word/2010/wordprocessingDrawing" xmlns:wp="http://schemas.openxmlformats.org/drawingml/2006/wordprocessingDrawing" xmlns:w10="urn:schemas-microsoft-com:office:word" xmlns:w="http://schemas.openxmlformats.org/wordprocessingml/2006/main" xmlns:w14="http://schemas.microsoft.com/office/word/2010/wordml" xmlns:w15="http://schemas.microsoft.com/office/word/2012/wordml" xmlns:w16se="http://schemas.microsoft.com/office/word/2015/wordml/symex" xmlns:wpg="http://schemas.microsoft.com/office/word/2010/wordprocessingGroup" xmlns:wpi="http://schemas.microsoft.com/office/word/2010/wordprocessingInk" xmlns:wne="http://schemas.microsoft.com/office/word/2006/wordml" xmlns:wps="http://schemas.microsoft.com/office/word/2010/wordprocessingShape" mc:Ignorable="w14 w15 w16se wp14">
   <w:body>
-    <w:p>
-      <w:pPr>
-        <w:rPr>
-          <w:b/>
-          <w:sz w:val="22"/>
-          <w:szCs w:val="22"/>
-        </w:rPr>
-      </w:pPr>
-      <w:r>
-        <w:rPr>
-          <w:b/>
-          <w:sz w:val="22"/>
-          <w:szCs w:val="22"/>
-        </w:rPr>
-        <w:t>Feasibility Memo</w:t>
-      </w:r>
-      <w:r>
-        <w:rPr>
-          <w:b/>
-          <w:sz w:val="22"/>
-          <w:szCs w:val="22"/>
-        </w:rPr>
-        <w:t xml:space="preserve"> Table</w:t>
-      </w:r>
-      <w:r>
-        <w:rPr>
-          <w:b/>
-          <w:sz w:val="22"/>
-          <w:szCs w:val="22"/>
-        </w:rPr>
-        <w:t xml:space="preserve"> Notes</w:t>
-      </w:r>
-    </w:p>
     <w:p>
       <w:pPr>
         <w:rPr>
@@ -42,14 +9,8 @@
           <w:szCs w:val="22"/>
         </w:rPr>
       </w:pPr>
-    </w:p>
-    <w:p>
-      <w:pPr>
-        <w:rPr>
-          <w:sz w:val="22"/>
-          <w:szCs w:val="22"/>
-        </w:rPr>
-      </w:pPr>
+      <w:bookmarkStart w:id="0" w:name="_GoBack"/>
+      <w:bookmarkEnd w:id="0"/>
       <w:r>
         <w:rPr>
           <w:sz w:val="22"/>
@@ -1803,7 +1764,6 @@
                 <w:sz w:val="22"/>
                 <w:szCs w:val="22"/>
               </w:rPr>
-              <w:lastRenderedPageBreak/>
               <w:t xml:space="preserve">        </w:t>
             </w:r>
             <w:r>
@@ -1838,7 +1798,6 @@
                 <w:sz w:val="22"/>
                 <w:szCs w:val="22"/>
               </w:rPr>
-              <w:lastRenderedPageBreak/>
               <w:t>Check in January 11</w:t>
             </w:r>
             <w:r>
@@ -1987,7 +1946,6 @@
                 <w:sz w:val="22"/>
                 <w:szCs w:val="22"/>
               </w:rPr>
-              <w:lastRenderedPageBreak/>
               <w:t xml:space="preserve">     </w:t>
             </w:r>
             <w:r>
@@ -2160,13 +2118,6 @@
               </w:rPr>
               <w:t>$20.00</w:t>
             </w:r>
-            <w:r>
-              <w:rPr>
-                <w:sz w:val="22"/>
-                <w:szCs w:val="22"/>
-              </w:rPr>
-              <w:t>++</w:t>
-            </w:r>
           </w:p>
         </w:tc>
         <w:tc>
@@ -2269,13 +2220,6 @@
                 <w:szCs w:val="22"/>
               </w:rPr>
               <w:t xml:space="preserve"> $20.00</w:t>
-            </w:r>
-            <w:r>
-              <w:rPr>
-                <w:sz w:val="22"/>
-                <w:szCs w:val="22"/>
-              </w:rPr>
-              <w:t>++</w:t>
             </w:r>
           </w:p>
         </w:tc>
@@ -2347,13 +2291,6 @@
               </w:rPr>
               <w:t xml:space="preserve">            $10.00</w:t>
             </w:r>
-            <w:r>
-              <w:rPr>
-                <w:sz w:val="22"/>
-                <w:szCs w:val="22"/>
-              </w:rPr>
-              <w:t>++</w:t>
-            </w:r>
           </w:p>
           <w:p>
             <w:pPr>
@@ -2390,13 +2327,6 @@
                 <w:szCs w:val="22"/>
               </w:rPr>
               <w:t>$20.00</w:t>
-            </w:r>
-            <w:r>
-              <w:rPr>
-                <w:sz w:val="22"/>
-                <w:szCs w:val="22"/>
-              </w:rPr>
-              <w:t>++</w:t>
             </w:r>
           </w:p>
         </w:tc>
@@ -2448,13 +2378,6 @@
               </w:rPr>
               <w:t xml:space="preserve"> $10.00</w:t>
             </w:r>
-            <w:r>
-              <w:rPr>
-                <w:sz w:val="22"/>
-                <w:szCs w:val="22"/>
-              </w:rPr>
-              <w:t>++</w:t>
-            </w:r>
           </w:p>
           <w:p>
             <w:pPr>
@@ -2497,13 +2420,6 @@
                 <w:szCs w:val="22"/>
               </w:rPr>
               <w:t xml:space="preserve"> $20.00</w:t>
-            </w:r>
-            <w:r>
-              <w:rPr>
-                <w:sz w:val="22"/>
-                <w:szCs w:val="22"/>
-              </w:rPr>
-              <w:t>++</w:t>
             </w:r>
           </w:p>
         </w:tc>
@@ -2569,13 +2485,6 @@
               </w:rPr>
               <w:t>Breakfast                       $10.00</w:t>
             </w:r>
-            <w:r>
-              <w:rPr>
-                <w:sz w:val="22"/>
-                <w:szCs w:val="22"/>
-              </w:rPr>
-              <w:t>++</w:t>
-            </w:r>
           </w:p>
           <w:p>
             <w:pPr>
@@ -2677,13 +2586,6 @@
                 <w:szCs w:val="22"/>
               </w:rPr>
               <w:t xml:space="preserve">    $10.00</w:t>
-            </w:r>
-            <w:r>
-              <w:rPr>
-                <w:sz w:val="22"/>
-                <w:szCs w:val="22"/>
-              </w:rPr>
-              <w:t>++</w:t>
             </w:r>
           </w:p>
           <w:p>
@@ -2935,13 +2837,6 @@
               </w:rPr>
               <w:t>Breakfast                        $10.00</w:t>
             </w:r>
-            <w:r>
-              <w:rPr>
-                <w:sz w:val="22"/>
-                <w:szCs w:val="22"/>
-              </w:rPr>
-              <w:t>++</w:t>
-            </w:r>
           </w:p>
           <w:p>
             <w:pPr>
@@ -2971,13 +2866,6 @@
                 <w:szCs w:val="22"/>
               </w:rPr>
               <w:t>Dinner                            $20.00</w:t>
-            </w:r>
-            <w:r>
-              <w:rPr>
-                <w:sz w:val="22"/>
-                <w:szCs w:val="22"/>
-              </w:rPr>
-              <w:t>++</w:t>
             </w:r>
           </w:p>
         </w:tc>
@@ -3037,13 +2925,6 @@
               </w:rPr>
               <w:t xml:space="preserve"> $10.00</w:t>
             </w:r>
-            <w:r>
-              <w:rPr>
-                <w:sz w:val="22"/>
-                <w:szCs w:val="22"/>
-              </w:rPr>
-              <w:t>++</w:t>
-            </w:r>
           </w:p>
           <w:p>
             <w:pPr>
@@ -3072,13 +2953,6 @@
                 <w:szCs w:val="22"/>
               </w:rPr>
               <w:t xml:space="preserve"> $20.00</w:t>
-            </w:r>
-            <w:r>
-              <w:rPr>
-                <w:sz w:val="22"/>
-                <w:szCs w:val="22"/>
-              </w:rPr>
-              <w:t>++</w:t>
             </w:r>
           </w:p>
         </w:tc>
@@ -3173,86 +3047,79 @@
               </w:rPr>
               <w:t xml:space="preserve">     $10.00</w:t>
             </w:r>
+          </w:p>
+          <w:p>
+            <w:pPr>
+              <w:rPr>
+                <w:sz w:val="22"/>
+                <w:szCs w:val="22"/>
+              </w:rPr>
+            </w:pPr>
+            <w:r>
+              <w:rPr>
+                <w:sz w:val="22"/>
+                <w:szCs w:val="22"/>
+              </w:rPr>
+              <w:t xml:space="preserve">Lunch                      </w:t>
+            </w:r>
+            <w:r>
+              <w:rPr>
+                <w:sz w:val="22"/>
+                <w:szCs w:val="22"/>
+              </w:rPr>
+              <w:t xml:space="preserve"> </w:t>
+            </w:r>
+            <w:r>
+              <w:rPr>
+                <w:sz w:val="22"/>
+                <w:szCs w:val="22"/>
+              </w:rPr>
+              <w:t xml:space="preserve">      $15.00</w:t>
+            </w:r>
+          </w:p>
+          <w:p>
+            <w:pPr>
+              <w:rPr>
+                <w:sz w:val="22"/>
+                <w:szCs w:val="22"/>
+              </w:rPr>
+            </w:pPr>
+            <w:r>
+              <w:rPr>
+                <w:sz w:val="22"/>
+                <w:szCs w:val="22"/>
+              </w:rPr>
+              <w:t>Dinner                                 N.A.</w:t>
+            </w:r>
+          </w:p>
+          <w:p>
+            <w:pPr>
+              <w:rPr>
+                <w:sz w:val="22"/>
+                <w:szCs w:val="22"/>
+              </w:rPr>
+            </w:pPr>
+          </w:p>
+          <w:p>
+            <w:pPr>
+              <w:rPr>
+                <w:sz w:val="22"/>
+                <w:szCs w:val="22"/>
+              </w:rPr>
+            </w:pPr>
+            <w:r>
+              <w:rPr>
+                <w:sz w:val="22"/>
+                <w:szCs w:val="22"/>
+              </w:rPr>
+              <w:t xml:space="preserve">                                      $115.00</w:t>
+            </w:r>
             <w:r>
               <w:rPr>
                 <w:sz w:val="22"/>
                 <w:szCs w:val="22"/>
               </w:rPr>
               <w:t>++</w:t>
-            </w:r>
-          </w:p>
-          <w:p>
-            <w:pPr>
-              <w:rPr>
-                <w:sz w:val="22"/>
-                <w:szCs w:val="22"/>
-              </w:rPr>
-            </w:pPr>
-            <w:r>
-              <w:rPr>
-                <w:sz w:val="22"/>
-                <w:szCs w:val="22"/>
-              </w:rPr>
-              <w:t xml:space="preserve">Lunch                      </w:t>
-            </w:r>
-            <w:r>
-              <w:rPr>
-                <w:sz w:val="22"/>
-                <w:szCs w:val="22"/>
-              </w:rPr>
-              <w:t xml:space="preserve"> </w:t>
-            </w:r>
-            <w:r>
-              <w:rPr>
-                <w:sz w:val="22"/>
-                <w:szCs w:val="22"/>
-              </w:rPr>
-              <w:t xml:space="preserve">      $15.00</w:t>
-            </w:r>
-            <w:r>
-              <w:rPr>
-                <w:sz w:val="22"/>
-                <w:szCs w:val="22"/>
-              </w:rPr>
-              <w:t>++</w:t>
-            </w:r>
-          </w:p>
-          <w:p>
-            <w:pPr>
-              <w:rPr>
-                <w:sz w:val="22"/>
-                <w:szCs w:val="22"/>
-              </w:rPr>
-            </w:pPr>
-            <w:r>
-              <w:rPr>
-                <w:sz w:val="22"/>
-                <w:szCs w:val="22"/>
-              </w:rPr>
-              <w:t>Dinner                                 N.A.</w:t>
-            </w:r>
-          </w:p>
-          <w:p>
-            <w:pPr>
-              <w:rPr>
-                <w:sz w:val="22"/>
-                <w:szCs w:val="22"/>
-              </w:rPr>
-            </w:pPr>
-          </w:p>
-          <w:p>
-            <w:pPr>
-              <w:rPr>
-                <w:sz w:val="22"/>
-                <w:szCs w:val="22"/>
-              </w:rPr>
-            </w:pPr>
-            <w:r>
-              <w:rPr>
-                <w:sz w:val="22"/>
-                <w:szCs w:val="22"/>
-              </w:rPr>
-              <w:t xml:space="preserve">                                       $115.00</w:t>
             </w:r>
           </w:p>
         </w:tc>
@@ -3312,107 +3179,93 @@
               </w:rPr>
               <w:t xml:space="preserve"> $10.00</w:t>
             </w:r>
+          </w:p>
+          <w:p>
+            <w:pPr>
+              <w:rPr>
+                <w:sz w:val="22"/>
+                <w:szCs w:val="22"/>
+              </w:rPr>
+            </w:pPr>
+            <w:r>
+              <w:rPr>
+                <w:sz w:val="22"/>
+                <w:szCs w:val="22"/>
+              </w:rPr>
+              <w:t xml:space="preserve">Lunch                             </w:t>
+            </w:r>
+            <w:r>
+              <w:rPr>
+                <w:sz w:val="22"/>
+                <w:szCs w:val="22"/>
+              </w:rPr>
+              <w:t xml:space="preserve"> </w:t>
+            </w:r>
+            <w:r>
+              <w:rPr>
+                <w:sz w:val="22"/>
+                <w:szCs w:val="22"/>
+              </w:rPr>
+              <w:t xml:space="preserve">  $15.00</w:t>
+            </w:r>
+          </w:p>
+          <w:p>
+            <w:pPr>
+              <w:rPr>
+                <w:sz w:val="22"/>
+                <w:szCs w:val="22"/>
+              </w:rPr>
+            </w:pPr>
+            <w:r>
+              <w:rPr>
+                <w:sz w:val="22"/>
+                <w:szCs w:val="22"/>
+              </w:rPr>
+              <w:t xml:space="preserve">Dinner                            </w:t>
+            </w:r>
+            <w:r>
+              <w:rPr>
+                <w:sz w:val="22"/>
+                <w:szCs w:val="22"/>
+              </w:rPr>
+              <w:t xml:space="preserve"> </w:t>
+            </w:r>
+            <w:r>
+              <w:rPr>
+                <w:sz w:val="22"/>
+                <w:szCs w:val="22"/>
+              </w:rPr>
+              <w:t xml:space="preserve">  $20.00</w:t>
+            </w:r>
+          </w:p>
+          <w:p>
+            <w:pPr>
+              <w:rPr>
+                <w:sz w:val="22"/>
+                <w:szCs w:val="22"/>
+              </w:rPr>
+            </w:pPr>
+          </w:p>
+          <w:p>
+            <w:pPr>
+              <w:rPr>
+                <w:sz w:val="22"/>
+                <w:szCs w:val="22"/>
+              </w:rPr>
+            </w:pPr>
+            <w:r>
+              <w:rPr>
+                <w:sz w:val="22"/>
+                <w:szCs w:val="22"/>
+              </w:rPr>
+              <w:t xml:space="preserve">                                         $135.00</w:t>
+            </w:r>
             <w:r>
               <w:rPr>
                 <w:sz w:val="22"/>
                 <w:szCs w:val="22"/>
               </w:rPr>
               <w:t>++</w:t>
-            </w:r>
-          </w:p>
-          <w:p>
-            <w:pPr>
-              <w:rPr>
-                <w:sz w:val="22"/>
-                <w:szCs w:val="22"/>
-              </w:rPr>
-            </w:pPr>
-            <w:r>
-              <w:rPr>
-                <w:sz w:val="22"/>
-                <w:szCs w:val="22"/>
-              </w:rPr>
-              <w:t xml:space="preserve">Lunch                             </w:t>
-            </w:r>
-            <w:r>
-              <w:rPr>
-                <w:sz w:val="22"/>
-                <w:szCs w:val="22"/>
-              </w:rPr>
-              <w:t xml:space="preserve"> </w:t>
-            </w:r>
-            <w:r>
-              <w:rPr>
-                <w:sz w:val="22"/>
-                <w:szCs w:val="22"/>
-              </w:rPr>
-              <w:t xml:space="preserve">  $15.00</w:t>
-            </w:r>
-            <w:r>
-              <w:rPr>
-                <w:sz w:val="22"/>
-                <w:szCs w:val="22"/>
-              </w:rPr>
-              <w:t>++</w:t>
-            </w:r>
-          </w:p>
-          <w:p>
-            <w:pPr>
-              <w:rPr>
-                <w:sz w:val="22"/>
-                <w:szCs w:val="22"/>
-              </w:rPr>
-            </w:pPr>
-            <w:r>
-              <w:rPr>
-                <w:sz w:val="22"/>
-                <w:szCs w:val="22"/>
-              </w:rPr>
-              <w:t xml:space="preserve">Dinner                            </w:t>
-            </w:r>
-            <w:r>
-              <w:rPr>
-                <w:sz w:val="22"/>
-                <w:szCs w:val="22"/>
-              </w:rPr>
-              <w:t xml:space="preserve"> </w:t>
-            </w:r>
-            <w:r>
-              <w:rPr>
-                <w:sz w:val="22"/>
-                <w:szCs w:val="22"/>
-              </w:rPr>
-              <w:t xml:space="preserve">  $20.00</w:t>
-            </w:r>
-            <w:r>
-              <w:rPr>
-                <w:sz w:val="22"/>
-                <w:szCs w:val="22"/>
-              </w:rPr>
-              <w:t>++</w:t>
-            </w:r>
-          </w:p>
-          <w:p>
-            <w:pPr>
-              <w:rPr>
-                <w:sz w:val="22"/>
-                <w:szCs w:val="22"/>
-              </w:rPr>
-            </w:pPr>
-          </w:p>
-          <w:p>
-            <w:pPr>
-              <w:rPr>
-                <w:sz w:val="22"/>
-                <w:szCs w:val="22"/>
-              </w:rPr>
-            </w:pPr>
-            <w:r>
-              <w:rPr>
-                <w:sz w:val="22"/>
-                <w:szCs w:val="22"/>
-              </w:rPr>
-              <w:t xml:space="preserve">                                            $135.00</w:t>
             </w:r>
           </w:p>
         </w:tc>
@@ -3515,6 +3368,407 @@
               </w:rPr>
               <w:t>Package Includes:</w:t>
             </w:r>
+          </w:p>
+          <w:p>
+            <w:pPr>
+              <w:rPr>
+                <w:sz w:val="22"/>
+                <w:szCs w:val="22"/>
+              </w:rPr>
+            </w:pPr>
+          </w:p>
+          <w:p>
+            <w:pPr>
+              <w:rPr>
+                <w:sz w:val="22"/>
+                <w:szCs w:val="22"/>
+              </w:rPr>
+            </w:pPr>
+            <w:r>
+              <w:rPr>
+                <w:sz w:val="22"/>
+                <w:szCs w:val="22"/>
+              </w:rPr>
+              <w:t xml:space="preserve">  </w:t>
+            </w:r>
+            <w:r>
+              <w:rPr>
+                <w:sz w:val="22"/>
+                <w:szCs w:val="22"/>
+              </w:rPr>
+              <w:t>Entrance to Convention</w:t>
+            </w:r>
+          </w:p>
+          <w:p>
+            <w:pPr>
+              <w:rPr>
+                <w:sz w:val="22"/>
+                <w:szCs w:val="22"/>
+              </w:rPr>
+            </w:pPr>
+          </w:p>
+          <w:p>
+            <w:pPr>
+              <w:rPr>
+                <w:sz w:val="22"/>
+                <w:szCs w:val="22"/>
+              </w:rPr>
+            </w:pPr>
+            <w:r>
+              <w:rPr>
+                <w:sz w:val="22"/>
+                <w:szCs w:val="22"/>
+              </w:rPr>
+              <w:t xml:space="preserve">  Booth at the Career Fair</w:t>
+            </w:r>
+          </w:p>
+          <w:p>
+            <w:pPr>
+              <w:rPr>
+                <w:sz w:val="22"/>
+                <w:szCs w:val="22"/>
+              </w:rPr>
+            </w:pPr>
+            <w:r>
+              <w:rPr>
+                <w:sz w:val="22"/>
+                <w:szCs w:val="22"/>
+              </w:rPr>
+              <w:t xml:space="preserve">    Friday 9AM – 7PM</w:t>
+            </w:r>
+          </w:p>
+          <w:p>
+            <w:pPr>
+              <w:rPr>
+                <w:sz w:val="22"/>
+                <w:szCs w:val="22"/>
+              </w:rPr>
+            </w:pPr>
+            <w:r>
+              <w:rPr>
+                <w:sz w:val="22"/>
+                <w:szCs w:val="22"/>
+              </w:rPr>
+              <w:t xml:space="preserve">    Saturday 9AM – 7 PM</w:t>
+            </w:r>
+          </w:p>
+          <w:p>
+            <w:pPr>
+              <w:rPr>
+                <w:sz w:val="22"/>
+                <w:szCs w:val="22"/>
+              </w:rPr>
+            </w:pPr>
+            <w:r>
+              <w:rPr>
+                <w:sz w:val="22"/>
+                <w:szCs w:val="22"/>
+              </w:rPr>
+              <w:t xml:space="preserve">    Sunday 10AM – 2 PM</w:t>
+            </w:r>
+          </w:p>
+          <w:p>
+            <w:pPr>
+              <w:rPr>
+                <w:sz w:val="22"/>
+                <w:szCs w:val="22"/>
+              </w:rPr>
+            </w:pPr>
+          </w:p>
+          <w:p>
+            <w:pPr>
+              <w:rPr>
+                <w:sz w:val="22"/>
+                <w:szCs w:val="22"/>
+              </w:rPr>
+            </w:pPr>
+            <w:r>
+              <w:rPr>
+                <w:sz w:val="22"/>
+                <w:szCs w:val="22"/>
+              </w:rPr>
+              <w:t xml:space="preserve">  Food </w:t>
+            </w:r>
+          </w:p>
+          <w:p>
+            <w:pPr>
+              <w:rPr>
+                <w:sz w:val="22"/>
+                <w:szCs w:val="22"/>
+              </w:rPr>
+            </w:pPr>
+            <w:r>
+              <w:rPr>
+                <w:sz w:val="22"/>
+                <w:szCs w:val="22"/>
+              </w:rPr>
+              <w:t xml:space="preserve">    Thursday </w:t>
+            </w:r>
+          </w:p>
+          <w:p>
+            <w:pPr>
+              <w:rPr>
+                <w:sz w:val="22"/>
+                <w:szCs w:val="22"/>
+              </w:rPr>
+            </w:pPr>
+            <w:r>
+              <w:rPr>
+                <w:sz w:val="22"/>
+                <w:szCs w:val="22"/>
+              </w:rPr>
+              <w:t xml:space="preserve">       </w:t>
+            </w:r>
+            <w:r>
+              <w:rPr>
+                <w:sz w:val="22"/>
+                <w:szCs w:val="22"/>
+              </w:rPr>
+              <w:t xml:space="preserve">Buffet lunch </w:t>
+            </w:r>
+            <w:r>
+              <w:rPr>
+                <w:sz w:val="22"/>
+                <w:szCs w:val="22"/>
+              </w:rPr>
+              <w:t>11AM-12PM</w:t>
+            </w:r>
+          </w:p>
+          <w:p>
+            <w:pPr>
+              <w:rPr>
+                <w:sz w:val="22"/>
+                <w:szCs w:val="22"/>
+              </w:rPr>
+            </w:pPr>
+            <w:r>
+              <w:rPr>
+                <w:sz w:val="22"/>
+                <w:szCs w:val="22"/>
+              </w:rPr>
+              <w:t xml:space="preserve">    Friday </w:t>
+            </w:r>
+          </w:p>
+          <w:p>
+            <w:pPr>
+              <w:rPr>
+                <w:sz w:val="22"/>
+                <w:szCs w:val="22"/>
+              </w:rPr>
+            </w:pPr>
+            <w:r>
+              <w:rPr>
+                <w:sz w:val="22"/>
+                <w:szCs w:val="22"/>
+              </w:rPr>
+              <w:t xml:space="preserve">       </w:t>
+            </w:r>
+            <w:r>
+              <w:rPr>
+                <w:sz w:val="22"/>
+                <w:szCs w:val="22"/>
+              </w:rPr>
+              <w:t>Buffet lunch 11AM-12PM</w:t>
+            </w:r>
+            <w:r>
+              <w:rPr>
+                <w:sz w:val="22"/>
+                <w:szCs w:val="22"/>
+              </w:rPr>
+              <w:t xml:space="preserve"> </w:t>
+            </w:r>
+          </w:p>
+          <w:p>
+            <w:pPr>
+              <w:rPr>
+                <w:sz w:val="22"/>
+                <w:szCs w:val="22"/>
+              </w:rPr>
+            </w:pPr>
+            <w:r>
+              <w:rPr>
+                <w:sz w:val="22"/>
+                <w:szCs w:val="22"/>
+              </w:rPr>
+              <w:t xml:space="preserve">       </w:t>
+            </w:r>
+            <w:r>
+              <w:rPr>
+                <w:sz w:val="22"/>
+                <w:szCs w:val="22"/>
+              </w:rPr>
+              <w:t xml:space="preserve">Dinner </w:t>
+            </w:r>
+            <w:r>
+              <w:rPr>
+                <w:sz w:val="22"/>
+                <w:szCs w:val="22"/>
+              </w:rPr>
+              <w:t>7PM-8PM</w:t>
+            </w:r>
+          </w:p>
+          <w:p>
+            <w:pPr>
+              <w:rPr>
+                <w:sz w:val="22"/>
+                <w:szCs w:val="22"/>
+              </w:rPr>
+            </w:pPr>
+            <w:r>
+              <w:rPr>
+                <w:sz w:val="22"/>
+                <w:szCs w:val="22"/>
+              </w:rPr>
+              <w:lastRenderedPageBreak/>
+              <w:t xml:space="preserve">    Saturday </w:t>
+            </w:r>
+          </w:p>
+          <w:p>
+            <w:pPr>
+              <w:rPr>
+                <w:sz w:val="22"/>
+                <w:szCs w:val="22"/>
+              </w:rPr>
+            </w:pPr>
+            <w:r>
+              <w:rPr>
+                <w:sz w:val="22"/>
+                <w:szCs w:val="22"/>
+              </w:rPr>
+              <w:t xml:space="preserve">       </w:t>
+            </w:r>
+            <w:r>
+              <w:rPr>
+                <w:sz w:val="22"/>
+                <w:szCs w:val="22"/>
+              </w:rPr>
+              <w:t>Breakfast 7AM-8AM</w:t>
+            </w:r>
+          </w:p>
+          <w:p>
+            <w:pPr>
+              <w:rPr>
+                <w:sz w:val="22"/>
+                <w:szCs w:val="22"/>
+              </w:rPr>
+            </w:pPr>
+            <w:r>
+              <w:rPr>
+                <w:sz w:val="22"/>
+                <w:szCs w:val="22"/>
+              </w:rPr>
+              <w:t xml:space="preserve">    </w:t>
+            </w:r>
+            <w:r>
+              <w:rPr>
+                <w:sz w:val="22"/>
+                <w:szCs w:val="22"/>
+              </w:rPr>
+              <w:t xml:space="preserve">   </w:t>
+            </w:r>
+            <w:r>
+              <w:rPr>
+                <w:sz w:val="22"/>
+                <w:szCs w:val="22"/>
+              </w:rPr>
+              <w:t>Lunch 11PM-12PM</w:t>
+            </w:r>
+          </w:p>
+          <w:p>
+            <w:pPr>
+              <w:rPr>
+                <w:sz w:val="22"/>
+                <w:szCs w:val="22"/>
+              </w:rPr>
+            </w:pPr>
+            <w:r>
+              <w:rPr>
+                <w:sz w:val="22"/>
+                <w:szCs w:val="22"/>
+              </w:rPr>
+              <w:t xml:space="preserve">    </w:t>
+            </w:r>
+            <w:r>
+              <w:rPr>
+                <w:sz w:val="22"/>
+                <w:szCs w:val="22"/>
+              </w:rPr>
+              <w:t xml:space="preserve">   </w:t>
+            </w:r>
+            <w:r>
+              <w:rPr>
+                <w:sz w:val="22"/>
+                <w:szCs w:val="22"/>
+              </w:rPr>
+              <w:t>Dinner 7PM-8PM</w:t>
+            </w:r>
+          </w:p>
+          <w:p>
+            <w:pPr>
+              <w:rPr>
+                <w:sz w:val="22"/>
+                <w:szCs w:val="22"/>
+              </w:rPr>
+            </w:pPr>
+            <w:r>
+              <w:rPr>
+                <w:sz w:val="22"/>
+                <w:szCs w:val="22"/>
+              </w:rPr>
+              <w:t xml:space="preserve">    Sunday </w:t>
+            </w:r>
+          </w:p>
+          <w:p>
+            <w:pPr>
+              <w:rPr>
+                <w:sz w:val="22"/>
+                <w:szCs w:val="22"/>
+              </w:rPr>
+            </w:pPr>
+            <w:r>
+              <w:rPr>
+                <w:sz w:val="22"/>
+                <w:szCs w:val="22"/>
+              </w:rPr>
+              <w:t xml:space="preserve">       </w:t>
+            </w:r>
+            <w:r>
+              <w:rPr>
+                <w:sz w:val="22"/>
+                <w:szCs w:val="22"/>
+              </w:rPr>
+              <w:t>Buffet Lunch 11PM-12PM</w:t>
+            </w:r>
+          </w:p>
+          <w:p>
+            <w:pPr>
+              <w:rPr>
+                <w:sz w:val="22"/>
+                <w:szCs w:val="22"/>
+              </w:rPr>
+            </w:pPr>
+          </w:p>
+          <w:p>
+            <w:pPr>
+              <w:rPr>
+                <w:sz w:val="22"/>
+                <w:szCs w:val="22"/>
+              </w:rPr>
+            </w:pPr>
+            <w:r>
+              <w:rPr>
+                <w:sz w:val="22"/>
+                <w:szCs w:val="22"/>
+              </w:rPr>
+              <w:t>Package Cost</w:t>
+            </w:r>
+            <w:r>
+              <w:rPr>
+                <w:sz w:val="22"/>
+                <w:szCs w:val="22"/>
+              </w:rPr>
+              <w:t xml:space="preserve">              $325.00</w:t>
+            </w:r>
             <w:r>
               <w:rPr>
                 <w:sz w:val="22"/>
@@ -3522,399 +3776,12 @@
               </w:rPr>
               <w:t>+++</w:t>
             </w:r>
-          </w:p>
-          <w:p>
-            <w:pPr>
-              <w:rPr>
-                <w:sz w:val="22"/>
-                <w:szCs w:val="22"/>
-              </w:rPr>
-            </w:pPr>
-          </w:p>
-          <w:p>
-            <w:pPr>
-              <w:rPr>
-                <w:sz w:val="22"/>
-                <w:szCs w:val="22"/>
-              </w:rPr>
-            </w:pPr>
-            <w:r>
-              <w:rPr>
-                <w:sz w:val="22"/>
-                <w:szCs w:val="22"/>
-              </w:rPr>
-              <w:t xml:space="preserve">  </w:t>
-            </w:r>
-            <w:r>
-              <w:rPr>
-                <w:sz w:val="22"/>
-                <w:szCs w:val="22"/>
-              </w:rPr>
-              <w:t>Entrance to Convention</w:t>
-            </w:r>
-          </w:p>
-          <w:p>
-            <w:pPr>
-              <w:rPr>
-                <w:sz w:val="22"/>
-                <w:szCs w:val="22"/>
-              </w:rPr>
-            </w:pPr>
-          </w:p>
-          <w:p>
-            <w:pPr>
-              <w:rPr>
-                <w:sz w:val="22"/>
-                <w:szCs w:val="22"/>
-              </w:rPr>
-            </w:pPr>
-            <w:r>
-              <w:rPr>
-                <w:sz w:val="22"/>
-                <w:szCs w:val="22"/>
-              </w:rPr>
-              <w:t xml:space="preserve">  Booth at the Career Fair</w:t>
-            </w:r>
-          </w:p>
-          <w:p>
-            <w:pPr>
-              <w:rPr>
-                <w:sz w:val="22"/>
-                <w:szCs w:val="22"/>
-              </w:rPr>
-            </w:pPr>
-            <w:r>
-              <w:rPr>
-                <w:sz w:val="22"/>
-                <w:szCs w:val="22"/>
-              </w:rPr>
-              <w:t xml:space="preserve">    Friday 9AM – 7PM</w:t>
-            </w:r>
-          </w:p>
-          <w:p>
-            <w:pPr>
-              <w:rPr>
-                <w:sz w:val="22"/>
-                <w:szCs w:val="22"/>
-              </w:rPr>
-            </w:pPr>
-            <w:r>
-              <w:rPr>
-                <w:sz w:val="22"/>
-                <w:szCs w:val="22"/>
-              </w:rPr>
-              <w:t xml:space="preserve">    Saturday 9AM – 7 PM</w:t>
-            </w:r>
-          </w:p>
-          <w:p>
-            <w:pPr>
-              <w:rPr>
-                <w:sz w:val="22"/>
-                <w:szCs w:val="22"/>
-              </w:rPr>
-            </w:pPr>
-            <w:r>
-              <w:rPr>
-                <w:sz w:val="22"/>
-                <w:szCs w:val="22"/>
-              </w:rPr>
-              <w:t xml:space="preserve">    Sunday 10AM – 2 PM</w:t>
-            </w:r>
-          </w:p>
-          <w:p>
-            <w:pPr>
-              <w:rPr>
-                <w:sz w:val="22"/>
-                <w:szCs w:val="22"/>
-              </w:rPr>
-            </w:pPr>
-          </w:p>
-          <w:p>
-            <w:pPr>
-              <w:rPr>
-                <w:sz w:val="22"/>
-                <w:szCs w:val="22"/>
-              </w:rPr>
-            </w:pPr>
-            <w:r>
-              <w:rPr>
-                <w:sz w:val="22"/>
-                <w:szCs w:val="22"/>
-              </w:rPr>
-              <w:t xml:space="preserve">  Food </w:t>
-            </w:r>
-          </w:p>
-          <w:p>
-            <w:pPr>
-              <w:rPr>
-                <w:sz w:val="22"/>
-                <w:szCs w:val="22"/>
-              </w:rPr>
-            </w:pPr>
-            <w:r>
-              <w:rPr>
-                <w:sz w:val="22"/>
-                <w:szCs w:val="22"/>
-              </w:rPr>
-              <w:t xml:space="preserve">    Thursday </w:t>
-            </w:r>
-          </w:p>
-          <w:p>
-            <w:pPr>
-              <w:rPr>
-                <w:sz w:val="22"/>
-                <w:szCs w:val="22"/>
-              </w:rPr>
-            </w:pPr>
-            <w:r>
-              <w:rPr>
-                <w:sz w:val="22"/>
-                <w:szCs w:val="22"/>
-              </w:rPr>
-              <w:t xml:space="preserve">       </w:t>
-            </w:r>
-            <w:r>
-              <w:rPr>
-                <w:sz w:val="22"/>
-                <w:szCs w:val="22"/>
-              </w:rPr>
-              <w:t xml:space="preserve">Buffet lunch </w:t>
-            </w:r>
-            <w:r>
-              <w:rPr>
-                <w:sz w:val="22"/>
-                <w:szCs w:val="22"/>
-              </w:rPr>
-              <w:t>11AM-12PM</w:t>
-            </w:r>
-          </w:p>
-          <w:p>
-            <w:pPr>
-              <w:rPr>
-                <w:sz w:val="22"/>
-                <w:szCs w:val="22"/>
-              </w:rPr>
-            </w:pPr>
-            <w:r>
-              <w:rPr>
-                <w:sz w:val="22"/>
-                <w:szCs w:val="22"/>
-              </w:rPr>
-              <w:t xml:space="preserve">    Friday </w:t>
-            </w:r>
-          </w:p>
-          <w:p>
-            <w:pPr>
-              <w:rPr>
-                <w:sz w:val="22"/>
-                <w:szCs w:val="22"/>
-              </w:rPr>
-            </w:pPr>
-            <w:r>
-              <w:rPr>
-                <w:sz w:val="22"/>
-                <w:szCs w:val="22"/>
-              </w:rPr>
-              <w:t xml:space="preserve">       </w:t>
-            </w:r>
-            <w:r>
-              <w:rPr>
-                <w:sz w:val="22"/>
-                <w:szCs w:val="22"/>
-              </w:rPr>
-              <w:t>Buffet lunch 11AM-12PM</w:t>
-            </w:r>
-            <w:r>
-              <w:rPr>
-                <w:sz w:val="22"/>
-                <w:szCs w:val="22"/>
-              </w:rPr>
-              <w:t xml:space="preserve"> </w:t>
-            </w:r>
-          </w:p>
-          <w:p>
-            <w:pPr>
-              <w:rPr>
-                <w:sz w:val="22"/>
-                <w:szCs w:val="22"/>
-              </w:rPr>
-            </w:pPr>
-            <w:r>
-              <w:rPr>
-                <w:sz w:val="22"/>
-                <w:szCs w:val="22"/>
-              </w:rPr>
-              <w:lastRenderedPageBreak/>
-              <w:t xml:space="preserve">       </w:t>
-            </w:r>
-            <w:r>
-              <w:rPr>
-                <w:sz w:val="22"/>
-                <w:szCs w:val="22"/>
-              </w:rPr>
-              <w:t xml:space="preserve">Dinner </w:t>
-            </w:r>
-            <w:r>
-              <w:rPr>
-                <w:sz w:val="22"/>
-                <w:szCs w:val="22"/>
-              </w:rPr>
-              <w:t>7PM-8PM</w:t>
-            </w:r>
-          </w:p>
-          <w:p>
-            <w:pPr>
-              <w:rPr>
-                <w:sz w:val="22"/>
-                <w:szCs w:val="22"/>
-              </w:rPr>
-            </w:pPr>
-            <w:r>
-              <w:rPr>
-                <w:sz w:val="22"/>
-                <w:szCs w:val="22"/>
-              </w:rPr>
-              <w:t xml:space="preserve">    Saturday </w:t>
-            </w:r>
-          </w:p>
-          <w:p>
-            <w:pPr>
-              <w:rPr>
-                <w:sz w:val="22"/>
-                <w:szCs w:val="22"/>
-              </w:rPr>
-            </w:pPr>
-            <w:r>
-              <w:rPr>
-                <w:sz w:val="22"/>
-                <w:szCs w:val="22"/>
-              </w:rPr>
-              <w:t xml:space="preserve">       </w:t>
-            </w:r>
-            <w:r>
-              <w:rPr>
-                <w:sz w:val="22"/>
-                <w:szCs w:val="22"/>
-              </w:rPr>
-              <w:t>Breakfast 7AM-8AM</w:t>
-            </w:r>
-          </w:p>
-          <w:p>
-            <w:pPr>
-              <w:rPr>
-                <w:sz w:val="22"/>
-                <w:szCs w:val="22"/>
-              </w:rPr>
-            </w:pPr>
-            <w:r>
-              <w:rPr>
-                <w:sz w:val="22"/>
-                <w:szCs w:val="22"/>
-              </w:rPr>
-              <w:t xml:space="preserve">    </w:t>
-            </w:r>
             <w:r>
               <w:rPr>
                 <w:sz w:val="22"/>
                 <w:szCs w:val="22"/>
               </w:rPr>
               <w:t xml:space="preserve">   </w:t>
-            </w:r>
-            <w:r>
-              <w:rPr>
-                <w:sz w:val="22"/>
-                <w:szCs w:val="22"/>
-              </w:rPr>
-              <w:t>Lunch 11PM-12PM</w:t>
-            </w:r>
-          </w:p>
-          <w:p>
-            <w:pPr>
-              <w:rPr>
-                <w:sz w:val="22"/>
-                <w:szCs w:val="22"/>
-              </w:rPr>
-            </w:pPr>
-            <w:r>
-              <w:rPr>
-                <w:sz w:val="22"/>
-                <w:szCs w:val="22"/>
-              </w:rPr>
-              <w:t xml:space="preserve">    </w:t>
-            </w:r>
-            <w:r>
-              <w:rPr>
-                <w:sz w:val="22"/>
-                <w:szCs w:val="22"/>
-              </w:rPr>
-              <w:t xml:space="preserve">   </w:t>
-            </w:r>
-            <w:r>
-              <w:rPr>
-                <w:sz w:val="22"/>
-                <w:szCs w:val="22"/>
-              </w:rPr>
-              <w:t>Dinner 7PM-8PM</w:t>
-            </w:r>
-          </w:p>
-          <w:p>
-            <w:pPr>
-              <w:rPr>
-                <w:sz w:val="22"/>
-                <w:szCs w:val="22"/>
-              </w:rPr>
-            </w:pPr>
-            <w:r>
-              <w:rPr>
-                <w:sz w:val="22"/>
-                <w:szCs w:val="22"/>
-              </w:rPr>
-              <w:t xml:space="preserve">    Sunday </w:t>
-            </w:r>
-          </w:p>
-          <w:p>
-            <w:pPr>
-              <w:rPr>
-                <w:sz w:val="22"/>
-                <w:szCs w:val="22"/>
-              </w:rPr>
-            </w:pPr>
-            <w:r>
-              <w:rPr>
-                <w:sz w:val="22"/>
-                <w:szCs w:val="22"/>
-              </w:rPr>
-              <w:t xml:space="preserve">       </w:t>
-            </w:r>
-            <w:r>
-              <w:rPr>
-                <w:sz w:val="22"/>
-                <w:szCs w:val="22"/>
-              </w:rPr>
-              <w:t>Buffet Lunch 11PM-12PM</w:t>
-            </w:r>
-          </w:p>
-          <w:p>
-            <w:pPr>
-              <w:rPr>
-                <w:sz w:val="22"/>
-                <w:szCs w:val="22"/>
-              </w:rPr>
-            </w:pPr>
-          </w:p>
-          <w:p>
-            <w:pPr>
-              <w:rPr>
-                <w:sz w:val="22"/>
-                <w:szCs w:val="22"/>
-              </w:rPr>
-            </w:pPr>
-            <w:r>
-              <w:rPr>
-                <w:sz w:val="22"/>
-                <w:szCs w:val="22"/>
-              </w:rPr>
-              <w:t xml:space="preserve">                                          $325.00   </w:t>
             </w:r>
           </w:p>
         </w:tc>
@@ -3960,6 +3827,372 @@
               </w:rPr>
               <w:t>Package Includes:</w:t>
             </w:r>
+          </w:p>
+          <w:p>
+            <w:pPr>
+              <w:rPr>
+                <w:sz w:val="22"/>
+                <w:szCs w:val="22"/>
+              </w:rPr>
+            </w:pPr>
+          </w:p>
+          <w:p>
+            <w:pPr>
+              <w:rPr>
+                <w:sz w:val="22"/>
+                <w:szCs w:val="22"/>
+              </w:rPr>
+            </w:pPr>
+            <w:r>
+              <w:rPr>
+                <w:sz w:val="22"/>
+                <w:szCs w:val="22"/>
+              </w:rPr>
+              <w:t xml:space="preserve">  Entrance to Convention</w:t>
+            </w:r>
+          </w:p>
+          <w:p>
+            <w:pPr>
+              <w:rPr>
+                <w:sz w:val="22"/>
+                <w:szCs w:val="22"/>
+              </w:rPr>
+            </w:pPr>
+          </w:p>
+          <w:p>
+            <w:pPr>
+              <w:rPr>
+                <w:sz w:val="22"/>
+                <w:szCs w:val="22"/>
+              </w:rPr>
+            </w:pPr>
+            <w:r>
+              <w:rPr>
+                <w:sz w:val="22"/>
+                <w:szCs w:val="22"/>
+              </w:rPr>
+              <w:t xml:space="preserve">  Booth at the Career Fair</w:t>
+            </w:r>
+          </w:p>
+          <w:p>
+            <w:pPr>
+              <w:rPr>
+                <w:sz w:val="22"/>
+                <w:szCs w:val="22"/>
+              </w:rPr>
+            </w:pPr>
+            <w:r>
+              <w:rPr>
+                <w:sz w:val="22"/>
+                <w:szCs w:val="22"/>
+              </w:rPr>
+              <w:t xml:space="preserve">    Friday 9AM – 7PM</w:t>
+            </w:r>
+          </w:p>
+          <w:p>
+            <w:pPr>
+              <w:rPr>
+                <w:sz w:val="22"/>
+                <w:szCs w:val="22"/>
+              </w:rPr>
+            </w:pPr>
+            <w:r>
+              <w:rPr>
+                <w:sz w:val="22"/>
+                <w:szCs w:val="22"/>
+              </w:rPr>
+              <w:t xml:space="preserve">    Saturday 9AM – 7 PM</w:t>
+            </w:r>
+          </w:p>
+          <w:p>
+            <w:pPr>
+              <w:rPr>
+                <w:sz w:val="22"/>
+                <w:szCs w:val="22"/>
+              </w:rPr>
+            </w:pPr>
+            <w:r>
+              <w:rPr>
+                <w:sz w:val="22"/>
+                <w:szCs w:val="22"/>
+              </w:rPr>
+              <w:t xml:space="preserve">    Sunday 10AM – 2 PM</w:t>
+            </w:r>
+          </w:p>
+          <w:p>
+            <w:pPr>
+              <w:rPr>
+                <w:sz w:val="22"/>
+                <w:szCs w:val="22"/>
+              </w:rPr>
+            </w:pPr>
+          </w:p>
+          <w:p>
+            <w:pPr>
+              <w:rPr>
+                <w:sz w:val="22"/>
+                <w:szCs w:val="22"/>
+              </w:rPr>
+            </w:pPr>
+            <w:r>
+              <w:rPr>
+                <w:sz w:val="22"/>
+                <w:szCs w:val="22"/>
+              </w:rPr>
+              <w:t xml:space="preserve">  Food </w:t>
+            </w:r>
+          </w:p>
+          <w:p>
+            <w:pPr>
+              <w:rPr>
+                <w:sz w:val="22"/>
+                <w:szCs w:val="22"/>
+              </w:rPr>
+            </w:pPr>
+            <w:r>
+              <w:rPr>
+                <w:sz w:val="22"/>
+                <w:szCs w:val="22"/>
+              </w:rPr>
+              <w:t xml:space="preserve">    Thursday </w:t>
+            </w:r>
+          </w:p>
+          <w:p>
+            <w:pPr>
+              <w:rPr>
+                <w:sz w:val="22"/>
+                <w:szCs w:val="22"/>
+              </w:rPr>
+            </w:pPr>
+            <w:r>
+              <w:rPr>
+                <w:sz w:val="22"/>
+                <w:szCs w:val="22"/>
+              </w:rPr>
+              <w:t xml:space="preserve">       </w:t>
+            </w:r>
+            <w:r>
+              <w:rPr>
+                <w:sz w:val="22"/>
+                <w:szCs w:val="22"/>
+              </w:rPr>
+              <w:t>Buffet lunch 11AM-12PM</w:t>
+            </w:r>
+          </w:p>
+          <w:p>
+            <w:pPr>
+              <w:rPr>
+                <w:sz w:val="22"/>
+                <w:szCs w:val="22"/>
+              </w:rPr>
+            </w:pPr>
+            <w:r>
+              <w:rPr>
+                <w:sz w:val="22"/>
+                <w:szCs w:val="22"/>
+              </w:rPr>
+              <w:t xml:space="preserve">    Friday </w:t>
+            </w:r>
+          </w:p>
+          <w:p>
+            <w:pPr>
+              <w:rPr>
+                <w:sz w:val="22"/>
+                <w:szCs w:val="22"/>
+              </w:rPr>
+            </w:pPr>
+            <w:r>
+              <w:rPr>
+                <w:sz w:val="22"/>
+                <w:szCs w:val="22"/>
+              </w:rPr>
+              <w:t xml:space="preserve">       </w:t>
+            </w:r>
+            <w:r>
+              <w:rPr>
+                <w:sz w:val="22"/>
+                <w:szCs w:val="22"/>
+              </w:rPr>
+              <w:t xml:space="preserve">Buffet lunch 11AM-12PM </w:t>
+            </w:r>
+          </w:p>
+          <w:p>
+            <w:pPr>
+              <w:rPr>
+                <w:sz w:val="22"/>
+                <w:szCs w:val="22"/>
+              </w:rPr>
+            </w:pPr>
+            <w:r>
+              <w:rPr>
+                <w:sz w:val="22"/>
+                <w:szCs w:val="22"/>
+              </w:rPr>
+              <w:t xml:space="preserve">       </w:t>
+            </w:r>
+            <w:r>
+              <w:rPr>
+                <w:sz w:val="22"/>
+                <w:szCs w:val="22"/>
+              </w:rPr>
+              <w:t>Dinner 7PM-8PM</w:t>
+            </w:r>
+          </w:p>
+          <w:p>
+            <w:pPr>
+              <w:rPr>
+                <w:sz w:val="22"/>
+                <w:szCs w:val="22"/>
+              </w:rPr>
+            </w:pPr>
+            <w:r>
+              <w:rPr>
+                <w:sz w:val="22"/>
+                <w:szCs w:val="22"/>
+              </w:rPr>
+              <w:lastRenderedPageBreak/>
+              <w:t xml:space="preserve">    Saturday </w:t>
+            </w:r>
+          </w:p>
+          <w:p>
+            <w:pPr>
+              <w:rPr>
+                <w:sz w:val="22"/>
+                <w:szCs w:val="22"/>
+              </w:rPr>
+            </w:pPr>
+            <w:r>
+              <w:rPr>
+                <w:sz w:val="22"/>
+                <w:szCs w:val="22"/>
+              </w:rPr>
+              <w:t xml:space="preserve">       </w:t>
+            </w:r>
+            <w:r>
+              <w:rPr>
+                <w:sz w:val="22"/>
+                <w:szCs w:val="22"/>
+              </w:rPr>
+              <w:t>Breakfast 7AM-8AM</w:t>
+            </w:r>
+          </w:p>
+          <w:p>
+            <w:pPr>
+              <w:rPr>
+                <w:sz w:val="22"/>
+                <w:szCs w:val="22"/>
+              </w:rPr>
+            </w:pPr>
+            <w:r>
+              <w:rPr>
+                <w:sz w:val="22"/>
+                <w:szCs w:val="22"/>
+              </w:rPr>
+              <w:t xml:space="preserve">    </w:t>
+            </w:r>
+            <w:r>
+              <w:rPr>
+                <w:sz w:val="22"/>
+                <w:szCs w:val="22"/>
+              </w:rPr>
+              <w:t xml:space="preserve">   </w:t>
+            </w:r>
+            <w:r>
+              <w:rPr>
+                <w:sz w:val="22"/>
+                <w:szCs w:val="22"/>
+              </w:rPr>
+              <w:t>Lunch 11PM-12PM</w:t>
+            </w:r>
+          </w:p>
+          <w:p>
+            <w:pPr>
+              <w:rPr>
+                <w:sz w:val="22"/>
+                <w:szCs w:val="22"/>
+              </w:rPr>
+            </w:pPr>
+            <w:r>
+              <w:rPr>
+                <w:sz w:val="22"/>
+                <w:szCs w:val="22"/>
+              </w:rPr>
+              <w:t xml:space="preserve">    </w:t>
+            </w:r>
+            <w:r>
+              <w:rPr>
+                <w:sz w:val="22"/>
+                <w:szCs w:val="22"/>
+              </w:rPr>
+              <w:t xml:space="preserve">   </w:t>
+            </w:r>
+            <w:r>
+              <w:rPr>
+                <w:sz w:val="22"/>
+                <w:szCs w:val="22"/>
+              </w:rPr>
+              <w:t>Dinner 7PM-8PM</w:t>
+            </w:r>
+          </w:p>
+          <w:p>
+            <w:pPr>
+              <w:rPr>
+                <w:sz w:val="22"/>
+                <w:szCs w:val="22"/>
+              </w:rPr>
+            </w:pPr>
+            <w:r>
+              <w:rPr>
+                <w:sz w:val="22"/>
+                <w:szCs w:val="22"/>
+              </w:rPr>
+              <w:t xml:space="preserve">    Sunday </w:t>
+            </w:r>
+          </w:p>
+          <w:p>
+            <w:pPr>
+              <w:rPr>
+                <w:sz w:val="22"/>
+                <w:szCs w:val="22"/>
+              </w:rPr>
+            </w:pPr>
+            <w:r>
+              <w:rPr>
+                <w:sz w:val="22"/>
+                <w:szCs w:val="22"/>
+              </w:rPr>
+              <w:t xml:space="preserve">       </w:t>
+            </w:r>
+            <w:r>
+              <w:rPr>
+                <w:sz w:val="22"/>
+                <w:szCs w:val="22"/>
+              </w:rPr>
+              <w:t>Buffet Lunch 11PM-12PM</w:t>
+            </w:r>
+          </w:p>
+          <w:p>
+            <w:pPr>
+              <w:rPr>
+                <w:sz w:val="22"/>
+                <w:szCs w:val="22"/>
+              </w:rPr>
+            </w:pPr>
+          </w:p>
+          <w:p>
+            <w:pPr>
+              <w:rPr>
+                <w:sz w:val="22"/>
+                <w:szCs w:val="22"/>
+              </w:rPr>
+            </w:pPr>
+            <w:r>
+              <w:rPr>
+                <w:sz w:val="22"/>
+                <w:szCs w:val="22"/>
+              </w:rPr>
+              <w:t>Package Cost                 $325.00</w:t>
+            </w:r>
             <w:r>
               <w:rPr>
                 <w:sz w:val="22"/>
@@ -3967,371 +4200,12 @@
               </w:rPr>
               <w:t>+++</w:t>
             </w:r>
-          </w:p>
-          <w:p>
-            <w:pPr>
-              <w:rPr>
-                <w:sz w:val="22"/>
-                <w:szCs w:val="22"/>
-              </w:rPr>
-            </w:pPr>
-          </w:p>
-          <w:p>
-            <w:pPr>
-              <w:rPr>
-                <w:sz w:val="22"/>
-                <w:szCs w:val="22"/>
-              </w:rPr>
-            </w:pPr>
-            <w:r>
-              <w:rPr>
-                <w:sz w:val="22"/>
-                <w:szCs w:val="22"/>
-              </w:rPr>
-              <w:t xml:space="preserve">  Entrance to Convention</w:t>
-            </w:r>
-          </w:p>
-          <w:p>
-            <w:pPr>
-              <w:rPr>
-                <w:sz w:val="22"/>
-                <w:szCs w:val="22"/>
-              </w:rPr>
-            </w:pPr>
-          </w:p>
-          <w:p>
-            <w:pPr>
-              <w:rPr>
-                <w:sz w:val="22"/>
-                <w:szCs w:val="22"/>
-              </w:rPr>
-            </w:pPr>
-            <w:r>
-              <w:rPr>
-                <w:sz w:val="22"/>
-                <w:szCs w:val="22"/>
-              </w:rPr>
-              <w:t xml:space="preserve">  Booth at the Career Fair</w:t>
-            </w:r>
-          </w:p>
-          <w:p>
-            <w:pPr>
-              <w:rPr>
-                <w:sz w:val="22"/>
-                <w:szCs w:val="22"/>
-              </w:rPr>
-            </w:pPr>
-            <w:r>
-              <w:rPr>
-                <w:sz w:val="22"/>
-                <w:szCs w:val="22"/>
-              </w:rPr>
-              <w:t xml:space="preserve">    Friday 9AM – 7PM</w:t>
-            </w:r>
-          </w:p>
-          <w:p>
-            <w:pPr>
-              <w:rPr>
-                <w:sz w:val="22"/>
-                <w:szCs w:val="22"/>
-              </w:rPr>
-            </w:pPr>
-            <w:r>
-              <w:rPr>
-                <w:sz w:val="22"/>
-                <w:szCs w:val="22"/>
-              </w:rPr>
-              <w:t xml:space="preserve">    Saturday 9AM – 7 PM</w:t>
-            </w:r>
-          </w:p>
-          <w:p>
-            <w:pPr>
-              <w:rPr>
-                <w:sz w:val="22"/>
-                <w:szCs w:val="22"/>
-              </w:rPr>
-            </w:pPr>
-            <w:r>
-              <w:rPr>
-                <w:sz w:val="22"/>
-                <w:szCs w:val="22"/>
-              </w:rPr>
-              <w:t xml:space="preserve">    Sunday 10AM – 2 PM</w:t>
-            </w:r>
-          </w:p>
-          <w:p>
-            <w:pPr>
-              <w:rPr>
-                <w:sz w:val="22"/>
-                <w:szCs w:val="22"/>
-              </w:rPr>
-            </w:pPr>
-          </w:p>
-          <w:p>
-            <w:pPr>
-              <w:rPr>
-                <w:sz w:val="22"/>
-                <w:szCs w:val="22"/>
-              </w:rPr>
-            </w:pPr>
-            <w:r>
-              <w:rPr>
-                <w:sz w:val="22"/>
-                <w:szCs w:val="22"/>
-              </w:rPr>
-              <w:t xml:space="preserve">  Food </w:t>
-            </w:r>
-          </w:p>
-          <w:p>
-            <w:pPr>
-              <w:rPr>
-                <w:sz w:val="22"/>
-                <w:szCs w:val="22"/>
-              </w:rPr>
-            </w:pPr>
-            <w:r>
-              <w:rPr>
-                <w:sz w:val="22"/>
-                <w:szCs w:val="22"/>
-              </w:rPr>
-              <w:t xml:space="preserve">    Thursday </w:t>
-            </w:r>
-          </w:p>
-          <w:p>
-            <w:pPr>
-              <w:rPr>
-                <w:sz w:val="22"/>
-                <w:szCs w:val="22"/>
-              </w:rPr>
-            </w:pPr>
-            <w:r>
-              <w:rPr>
-                <w:sz w:val="22"/>
-                <w:szCs w:val="22"/>
-              </w:rPr>
-              <w:t xml:space="preserve">       </w:t>
-            </w:r>
-            <w:r>
-              <w:rPr>
-                <w:sz w:val="22"/>
-                <w:szCs w:val="22"/>
-              </w:rPr>
-              <w:t>Buffet lunch 11AM-12PM</w:t>
-            </w:r>
-          </w:p>
-          <w:p>
-            <w:pPr>
-              <w:rPr>
-                <w:sz w:val="22"/>
-                <w:szCs w:val="22"/>
-              </w:rPr>
-            </w:pPr>
-            <w:r>
-              <w:rPr>
-                <w:sz w:val="22"/>
-                <w:szCs w:val="22"/>
-              </w:rPr>
-              <w:t xml:space="preserve">    Friday </w:t>
-            </w:r>
-          </w:p>
-          <w:p>
-            <w:pPr>
-              <w:rPr>
-                <w:sz w:val="22"/>
-                <w:szCs w:val="22"/>
-              </w:rPr>
-            </w:pPr>
-            <w:r>
-              <w:rPr>
-                <w:sz w:val="22"/>
-                <w:szCs w:val="22"/>
-              </w:rPr>
-              <w:t xml:space="preserve">       </w:t>
-            </w:r>
-            <w:r>
-              <w:rPr>
-                <w:sz w:val="22"/>
-                <w:szCs w:val="22"/>
-              </w:rPr>
-              <w:t xml:space="preserve">Buffet lunch 11AM-12PM </w:t>
-            </w:r>
-          </w:p>
-          <w:p>
-            <w:pPr>
-              <w:rPr>
-                <w:sz w:val="22"/>
-                <w:szCs w:val="22"/>
-              </w:rPr>
-            </w:pPr>
-            <w:r>
-              <w:rPr>
-                <w:sz w:val="22"/>
-                <w:szCs w:val="22"/>
-              </w:rPr>
-              <w:lastRenderedPageBreak/>
-              <w:t xml:space="preserve">       </w:t>
-            </w:r>
-            <w:r>
-              <w:rPr>
-                <w:sz w:val="22"/>
-                <w:szCs w:val="22"/>
-              </w:rPr>
-              <w:t>Dinner 7PM-8PM</w:t>
-            </w:r>
-          </w:p>
-          <w:p>
-            <w:pPr>
-              <w:rPr>
-                <w:sz w:val="22"/>
-                <w:szCs w:val="22"/>
-              </w:rPr>
-            </w:pPr>
-            <w:r>
-              <w:rPr>
-                <w:sz w:val="22"/>
-                <w:szCs w:val="22"/>
-              </w:rPr>
-              <w:t xml:space="preserve">    Saturday </w:t>
-            </w:r>
-          </w:p>
-          <w:p>
-            <w:pPr>
-              <w:rPr>
-                <w:sz w:val="22"/>
-                <w:szCs w:val="22"/>
-              </w:rPr>
-            </w:pPr>
-            <w:r>
-              <w:rPr>
-                <w:sz w:val="22"/>
-                <w:szCs w:val="22"/>
-              </w:rPr>
-              <w:t xml:space="preserve">       </w:t>
-            </w:r>
-            <w:r>
-              <w:rPr>
-                <w:sz w:val="22"/>
-                <w:szCs w:val="22"/>
-              </w:rPr>
-              <w:t>Breakfast 7AM-8AM</w:t>
-            </w:r>
-          </w:p>
-          <w:p>
-            <w:pPr>
-              <w:rPr>
-                <w:sz w:val="22"/>
-                <w:szCs w:val="22"/>
-              </w:rPr>
-            </w:pPr>
-            <w:r>
-              <w:rPr>
-                <w:sz w:val="22"/>
-                <w:szCs w:val="22"/>
-              </w:rPr>
-              <w:t xml:space="preserve">    </w:t>
-            </w:r>
             <w:r>
               <w:rPr>
                 <w:sz w:val="22"/>
                 <w:szCs w:val="22"/>
               </w:rPr>
               <w:t xml:space="preserve">   </w:t>
-            </w:r>
-            <w:r>
-              <w:rPr>
-                <w:sz w:val="22"/>
-                <w:szCs w:val="22"/>
-              </w:rPr>
-              <w:t>Lunch 11PM-12PM</w:t>
-            </w:r>
-          </w:p>
-          <w:p>
-            <w:pPr>
-              <w:rPr>
-                <w:sz w:val="22"/>
-                <w:szCs w:val="22"/>
-              </w:rPr>
-            </w:pPr>
-            <w:r>
-              <w:rPr>
-                <w:sz w:val="22"/>
-                <w:szCs w:val="22"/>
-              </w:rPr>
-              <w:t xml:space="preserve">    </w:t>
-            </w:r>
-            <w:r>
-              <w:rPr>
-                <w:sz w:val="22"/>
-                <w:szCs w:val="22"/>
-              </w:rPr>
-              <w:t xml:space="preserve">   </w:t>
-            </w:r>
-            <w:r>
-              <w:rPr>
-                <w:sz w:val="22"/>
-                <w:szCs w:val="22"/>
-              </w:rPr>
-              <w:t>Dinner 7PM-8PM</w:t>
-            </w:r>
-          </w:p>
-          <w:p>
-            <w:pPr>
-              <w:rPr>
-                <w:sz w:val="22"/>
-                <w:szCs w:val="22"/>
-              </w:rPr>
-            </w:pPr>
-            <w:r>
-              <w:rPr>
-                <w:sz w:val="22"/>
-                <w:szCs w:val="22"/>
-              </w:rPr>
-              <w:t xml:space="preserve">    Sunday </w:t>
-            </w:r>
-          </w:p>
-          <w:p>
-            <w:pPr>
-              <w:rPr>
-                <w:sz w:val="22"/>
-                <w:szCs w:val="22"/>
-              </w:rPr>
-            </w:pPr>
-            <w:r>
-              <w:rPr>
-                <w:sz w:val="22"/>
-                <w:szCs w:val="22"/>
-              </w:rPr>
-              <w:t xml:space="preserve">       </w:t>
-            </w:r>
-            <w:r>
-              <w:rPr>
-                <w:sz w:val="22"/>
-                <w:szCs w:val="22"/>
-              </w:rPr>
-              <w:t>Buffet Lunch 11PM-12PM</w:t>
-            </w:r>
-          </w:p>
-          <w:p>
-            <w:pPr>
-              <w:rPr>
-                <w:sz w:val="22"/>
-                <w:szCs w:val="22"/>
-              </w:rPr>
-            </w:pPr>
-          </w:p>
-          <w:p>
-            <w:pPr>
-              <w:rPr>
-                <w:sz w:val="22"/>
-                <w:szCs w:val="22"/>
-              </w:rPr>
-            </w:pPr>
-            <w:r>
-              <w:rPr>
-                <w:sz w:val="22"/>
-                <w:szCs w:val="22"/>
-              </w:rPr>
-              <w:t xml:space="preserve">                                          $325.00   </w:t>
             </w:r>
           </w:p>
         </w:tc>
@@ -4519,14 +4393,7 @@
                 <w:sz w:val="22"/>
                 <w:szCs w:val="22"/>
               </w:rPr>
-              <w:t>Travel                               $</w:t>
-            </w:r>
-            <w:r>
-              <w:rPr>
-                <w:sz w:val="22"/>
-                <w:szCs w:val="22"/>
-              </w:rPr>
-              <w:t>475.20</w:t>
+              <w:t>Travel                               $475.20</w:t>
             </w:r>
           </w:p>
           <w:p>
@@ -4556,21 +4423,7 @@
                 <w:sz w:val="22"/>
                 <w:szCs w:val="22"/>
               </w:rPr>
-              <w:t xml:space="preserve">Food                                 </w:t>
-            </w:r>
-            <w:r>
-              <w:rPr>
-                <w:sz w:val="22"/>
-                <w:szCs w:val="22"/>
-              </w:rPr>
-              <w:t>$13</w:t>
-            </w:r>
-            <w:r>
-              <w:rPr>
-                <w:sz w:val="22"/>
-                <w:szCs w:val="22"/>
-              </w:rPr>
-              <w:t>5.00</w:t>
+              <w:t>Food                                 $135.00</w:t>
             </w:r>
           </w:p>
           <w:p>
@@ -4615,21 +4468,7 @@
                 <w:sz w:val="22"/>
                 <w:szCs w:val="22"/>
               </w:rPr>
-              <w:t xml:space="preserve">                                       </w:t>
-            </w:r>
-            <w:r>
-              <w:rPr>
-                <w:sz w:val="22"/>
-                <w:szCs w:val="22"/>
-              </w:rPr>
-              <w:t>$1,235</w:t>
-            </w:r>
-            <w:r>
-              <w:rPr>
-                <w:sz w:val="22"/>
-                <w:szCs w:val="22"/>
-              </w:rPr>
-              <w:t>.20</w:t>
+              <w:t xml:space="preserve">                                       $1,235.20</w:t>
             </w:r>
           </w:p>
         </w:tc>
@@ -5029,14 +4868,7 @@
           <w:sz w:val="22"/>
           <w:szCs w:val="22"/>
         </w:rPr>
-        <w:t xml:space="preserve">+++Information gathered from aitp.org on </w:t>
-      </w:r>
-      <w:r>
-        <w:rPr>
-          <w:sz w:val="22"/>
-          <w:szCs w:val="22"/>
-        </w:rPr>
-        <w:t>October 27</w:t>
+        <w:t>+++Information gathered from aitp.org on October 27</w:t>
       </w:r>
       <w:r>
         <w:rPr>
@@ -5053,8 +4885,6 @@
         </w:rPr>
         <w:t>, 2016</w:t>
       </w:r>
-      <w:bookmarkStart w:id="0" w:name="_GoBack"/>
-      <w:bookmarkEnd w:id="0"/>
     </w:p>
     <w:p>
       <w:pPr>
@@ -5211,7 +5041,7 @@
 </file>
 
 <file path=word/numbering.xml><?xml version="1.0" encoding="utf-8"?>
-<w:numbering xmlns:wpc="http://schemas.microsoft.com/office/word/2010/wordprocessingCanvas" xmlns:mc="http://schemas.openxmlformats.org/markup-compatibility/2006" xmlns:o="urn:schemas-microsoft-com:office:office" xmlns:r="http://schemas.openxmlformats.org/officeDocument/2006/relationships" xmlns:m="http://schemas.openxmlformats.org/officeDocument/2006/math" xmlns:v="urn:schemas-microsoft-com:vml" xmlns:wp14="http://schemas.microsoft.com/office/word/2010/wordprocessingDrawing" xmlns:wp="http://schemas.openxmlformats.org/drawingml/2006/wordprocessingDrawing" xmlns:w10="urn:schemas-microsoft-com:office:word" xmlns:w="http://schemas.openxmlformats.org/wordprocessingml/2006/main" xmlns:w14="http://schemas.microsoft.com/office/word/2010/wordml" xmlns:w15="http://schemas.microsoft.com/office/word/2012/wordml" xmlns:wpg="http://schemas.microsoft.com/office/word/2010/wordprocessingGroup" xmlns:wpi="http://schemas.microsoft.com/office/word/2010/wordprocessingInk" xmlns:wne="http://schemas.microsoft.com/office/word/2006/wordml" xmlns:wps="http://schemas.microsoft.com/office/word/2010/wordprocessingShape" mc:Ignorable="w14 w15 wp14">
+<w:numbering xmlns:wpc="http://schemas.microsoft.com/office/word/2010/wordprocessingCanvas" xmlns:cx="http://schemas.microsoft.com/office/drawing/2014/chartex" xmlns:mc="http://schemas.openxmlformats.org/markup-compatibility/2006" xmlns:o="urn:schemas-microsoft-com:office:office" xmlns:r="http://schemas.openxmlformats.org/officeDocument/2006/relationships" xmlns:m="http://schemas.openxmlformats.org/officeDocument/2006/math" xmlns:v="urn:schemas-microsoft-com:vml" xmlns:wp14="http://schemas.microsoft.com/office/word/2010/wordprocessingDrawing" xmlns:wp="http://schemas.openxmlformats.org/drawingml/2006/wordprocessingDrawing" xmlns:w10="urn:schemas-microsoft-com:office:word" xmlns:w="http://schemas.openxmlformats.org/wordprocessingml/2006/main" xmlns:w14="http://schemas.microsoft.com/office/word/2010/wordml" xmlns:w15="http://schemas.microsoft.com/office/word/2012/wordml" xmlns:w16se="http://schemas.microsoft.com/office/word/2015/wordml/symex" xmlns:wpg="http://schemas.microsoft.com/office/word/2010/wordprocessingGroup" xmlns:wpi="http://schemas.microsoft.com/office/word/2010/wordprocessingInk" xmlns:wne="http://schemas.microsoft.com/office/word/2006/wordml" xmlns:wps="http://schemas.microsoft.com/office/word/2010/wordprocessingShape" mc:Ignorable="w14 w15 w16se wp14">
   <w:abstractNum w:abstractNumId="0" w15:restartNumberingAfterBreak="0">
     <w:nsid w:val="02425D1F"/>
     <w:multiLevelType w:val="hybridMultilevel"/>
@@ -7452,7 +7282,7 @@
 </file>
 
 <file path=word/styles.xml><?xml version="1.0" encoding="utf-8"?>
-<w:styles xmlns:mc="http://schemas.openxmlformats.org/markup-compatibility/2006" xmlns:r="http://schemas.openxmlformats.org/officeDocument/2006/relationships" xmlns:w="http://schemas.openxmlformats.org/wordprocessingml/2006/main" xmlns:w14="http://schemas.microsoft.com/office/word/2010/wordml" xmlns:w15="http://schemas.microsoft.com/office/word/2012/wordml" mc:Ignorable="w14 w15">
+<w:styles xmlns:mc="http://schemas.openxmlformats.org/markup-compatibility/2006" xmlns:r="http://schemas.openxmlformats.org/officeDocument/2006/relationships" xmlns:w="http://schemas.openxmlformats.org/wordprocessingml/2006/main" xmlns:w14="http://schemas.microsoft.com/office/word/2010/wordml" xmlns:w15="http://schemas.microsoft.com/office/word/2012/wordml" xmlns:w16se="http://schemas.microsoft.com/office/word/2015/wordml/symex" mc:Ignorable="w14 w15 w16se">
   <w:docDefaults>
     <w:rPrDefault>
       <w:rPr>
@@ -8339,7 +8169,7 @@
 </file>
 
 <file path=customXml/itemProps1.xml><?xml version="1.0" encoding="utf-8"?>
-<ds:datastoreItem xmlns:ds="http://schemas.openxmlformats.org/officeDocument/2006/customXml" ds:itemID="{14040824-1238-4BE5-92C3-2B376E5AC8AC}">
+<ds:datastoreItem xmlns:ds="http://schemas.openxmlformats.org/officeDocument/2006/customXml" ds:itemID="{62C0D7E3-28B2-4CFF-B858-D28511457AFF}">
   <ds:schemaRefs>
     <ds:schemaRef ds:uri="http://schemas.openxmlformats.org/officeDocument/2006/bibliography"/>
   </ds:schemaRefs>

</xml_diff>